<commit_message>
Update the report file
</commit_message>
<xml_diff>
--- a/Havrysh_Lab2.docx
+++ b/Havrysh_Lab2.docx
@@ -421,13 +421,60 @@
         <w:jc w:val="both"/>
         <w:rPr>
           <w:rFonts w:ascii="Times New Roman" w:hAnsi="Times New Roman" w:cs="Times New Roman"/>
+          <w:sz w:val="28"/>
+          <w:szCs w:val="18"/>
+          <w:lang w:val="uk-UA"/>
+        </w:rPr>
+      </w:pPr>
+      <w:r>
+        <w:rPr>
+          <w:rFonts w:ascii="Times New Roman" w:hAnsi="Times New Roman" w:cs="Times New Roman"/>
           <w:b/>
           <w:sz w:val="28"/>
           <w:szCs w:val="18"/>
           <w:lang w:val="uk-UA"/>
         </w:rPr>
-      </w:pPr>
-      <w:r>
+        <w:lastRenderedPageBreak/>
+        <w:t xml:space="preserve">Посилання на репозиторій: </w:t>
+      </w:r>
+      <w:hyperlink r:id="rId8" w:history="1">
+        <w:r>
+          <w:rPr>
+            <w:rStyle w:val="Hyperlink"/>
+            <w:rFonts w:ascii="Times New Roman" w:hAnsi="Times New Roman" w:cs="Times New Roman"/>
+            <w:sz w:val="28"/>
+            <w:szCs w:val="18"/>
+            <w:lang w:val="uk-UA"/>
+          </w:rPr>
+          <w:t>https://github.com</w:t>
+        </w:r>
+        <w:r>
+          <w:rPr>
+            <w:rStyle w:val="Hyperlink"/>
+            <w:rFonts w:ascii="Times New Roman" w:hAnsi="Times New Roman" w:cs="Times New Roman"/>
+            <w:sz w:val="28"/>
+            <w:szCs w:val="18"/>
+            <w:lang w:val="uk-UA"/>
+          </w:rPr>
+          <w:t>/</w:t>
+        </w:r>
+        <w:r>
+          <w:rPr>
+            <w:rStyle w:val="Hyperlink"/>
+            <w:rFonts w:ascii="Times New Roman" w:hAnsi="Times New Roman" w:cs="Times New Roman"/>
+            <w:sz w:val="28"/>
+            <w:szCs w:val="18"/>
+            <w:lang w:val="uk-UA"/>
+          </w:rPr>
+          <w:t>givtszs/automated-testing-lab2</w:t>
+        </w:r>
+      </w:hyperlink>
+    </w:p>
+    <w:p>
+      <w:pPr>
+        <w:spacing w:after="0" w:line="360" w:lineRule="auto"/>
+        <w:ind w:firstLine="709"/>
+        <w:jc w:val="both"/>
         <w:rPr>
           <w:rFonts w:ascii="Times New Roman" w:hAnsi="Times New Roman" w:cs="Times New Roman"/>
           <w:b/>
@@ -435,7 +482,31 @@
           <w:szCs w:val="18"/>
           <w:lang w:val="uk-UA"/>
         </w:rPr>
-        <w:lastRenderedPageBreak/>
+      </w:pPr>
+      <w:bookmarkStart w:id="0" w:name="_GoBack"/>
+      <w:bookmarkEnd w:id="0"/>
+    </w:p>
+    <w:p>
+      <w:pPr>
+        <w:spacing w:after="0" w:line="360" w:lineRule="auto"/>
+        <w:ind w:firstLine="709"/>
+        <w:jc w:val="both"/>
+        <w:rPr>
+          <w:rFonts w:ascii="Times New Roman" w:hAnsi="Times New Roman" w:cs="Times New Roman"/>
+          <w:b/>
+          <w:sz w:val="28"/>
+          <w:szCs w:val="18"/>
+          <w:lang w:val="uk-UA"/>
+        </w:rPr>
+      </w:pPr>
+      <w:r>
+        <w:rPr>
+          <w:rFonts w:ascii="Times New Roman" w:hAnsi="Times New Roman" w:cs="Times New Roman"/>
+          <w:b/>
+          <w:sz w:val="28"/>
+          <w:szCs w:val="18"/>
+          <w:lang w:val="uk-UA"/>
+        </w:rPr>
         <w:t>Завдання:</w:t>
       </w:r>
     </w:p>
@@ -665,155 +736,6 @@
             <wp:extent cx="3409950" cy="2266950"/>
             <wp:effectExtent l="0" t="0" r="0" b="0"/>
             <wp:docPr id="1" name="Picture 1"/>
-            <wp:cNvGraphicFramePr>
-              <a:graphicFrameLocks xmlns:a="http://schemas.openxmlformats.org/drawingml/2006/main" noChangeAspect="1"/>
-            </wp:cNvGraphicFramePr>
-            <a:graphic xmlns:a="http://schemas.openxmlformats.org/drawingml/2006/main">
-              <a:graphicData uri="http://schemas.openxmlformats.org/drawingml/2006/picture">
-                <pic:pic xmlns:pic="http://schemas.openxmlformats.org/drawingml/2006/picture">
-                  <pic:nvPicPr>
-                    <pic:cNvPr id="1" name=""/>
-                    <pic:cNvPicPr/>
-                  </pic:nvPicPr>
-                  <pic:blipFill>
-                    <a:blip r:embed="rId8"/>
-                    <a:stretch>
-                      <a:fillRect/>
-                    </a:stretch>
-                  </pic:blipFill>
-                  <pic:spPr>
-                    <a:xfrm>
-                      <a:off x="0" y="0"/>
-                      <a:ext cx="3409950" cy="2266950"/>
-                    </a:xfrm>
-                    <a:prstGeom prst="rect">
-                      <a:avLst/>
-                    </a:prstGeom>
-                  </pic:spPr>
-                </pic:pic>
-              </a:graphicData>
-            </a:graphic>
-          </wp:inline>
-        </w:drawing>
-      </w:r>
-    </w:p>
-    <w:p>
-      <w:pPr>
-        <w:pStyle w:val="ListParagraph"/>
-        <w:spacing w:after="0" w:line="360" w:lineRule="auto"/>
-        <w:ind w:left="709"/>
-        <w:jc w:val="both"/>
-        <w:rPr>
-          <w:rFonts w:ascii="Times New Roman" w:hAnsi="Times New Roman" w:cs="Times New Roman"/>
-          <w:sz w:val="28"/>
-          <w:szCs w:val="18"/>
-          <w:lang w:val="en-US"/>
-        </w:rPr>
-      </w:pPr>
-    </w:p>
-    <w:p>
-      <w:pPr>
-        <w:pStyle w:val="ListParagraph"/>
-        <w:numPr>
-          <w:ilvl w:val="0"/>
-          <w:numId w:val="46"/>
-        </w:numPr>
-        <w:spacing w:after="0" w:line="360" w:lineRule="auto"/>
-        <w:ind w:left="0" w:firstLine="709"/>
-        <w:jc w:val="both"/>
-        <w:rPr>
-          <w:rFonts w:ascii="Times New Roman" w:hAnsi="Times New Roman" w:cs="Times New Roman"/>
-          <w:sz w:val="28"/>
-          <w:szCs w:val="18"/>
-          <w:lang w:val="en-US"/>
-        </w:rPr>
-      </w:pPr>
-      <w:r>
-        <w:rPr>
-          <w:rFonts w:ascii="Times New Roman" w:hAnsi="Times New Roman" w:cs="Times New Roman"/>
-          <w:sz w:val="28"/>
-          <w:szCs w:val="18"/>
-          <w:lang w:val="uk-UA"/>
-        </w:rPr>
-        <w:t xml:space="preserve">Спочатку, створюємо набір тестів для методу </w:t>
-      </w:r>
-      <w:r>
-        <w:rPr>
-          <w:rFonts w:ascii="Times New Roman" w:hAnsi="Times New Roman" w:cs="Times New Roman"/>
-          <w:sz w:val="28"/>
-          <w:szCs w:val="18"/>
-          <w:lang w:val="en-US"/>
-        </w:rPr>
-        <w:t>is</w:t>
-      </w:r>
-      <w:r>
-        <w:rPr>
-          <w:rFonts w:ascii="Times New Roman" w:hAnsi="Times New Roman" w:cs="Times New Roman"/>
-          <w:sz w:val="28"/>
-          <w:szCs w:val="18"/>
-          <w:lang w:val="en-US"/>
-        </w:rPr>
-        <w:t>Constant</w:t>
-      </w:r>
-      <w:r>
-        <w:rPr>
-          <w:rFonts w:ascii="Times New Roman" w:hAnsi="Times New Roman" w:cs="Times New Roman"/>
-          <w:sz w:val="28"/>
-          <w:szCs w:val="18"/>
-          <w:lang w:val="en-US"/>
-        </w:rPr>
-        <w:t xml:space="preserve"> </w:t>
-      </w:r>
-      <w:r>
-        <w:rPr>
-          <w:rFonts w:ascii="Times New Roman" w:hAnsi="Times New Roman" w:cs="Times New Roman"/>
-          <w:sz w:val="28"/>
-          <w:szCs w:val="18"/>
-          <w:lang w:val="uk-UA"/>
-        </w:rPr>
-        <w:t xml:space="preserve">і </w:t>
-      </w:r>
-      <w:r>
-        <w:rPr>
-          <w:rFonts w:ascii="Times New Roman" w:hAnsi="Times New Roman" w:cs="Times New Roman"/>
-          <w:sz w:val="28"/>
-          <w:szCs w:val="18"/>
-          <w:lang w:val="uk-UA"/>
-        </w:rPr>
-        <w:t>виконуємо їх</w:t>
-      </w:r>
-      <w:r>
-        <w:rPr>
-          <w:rFonts w:ascii="Times New Roman" w:hAnsi="Times New Roman" w:cs="Times New Roman"/>
-          <w:sz w:val="28"/>
-          <w:szCs w:val="18"/>
-          <w:lang w:val="en-US"/>
-        </w:rPr>
-        <w:t>:</w:t>
-      </w:r>
-    </w:p>
-    <w:p>
-      <w:pPr>
-        <w:spacing w:after="0" w:line="360" w:lineRule="auto"/>
-        <w:jc w:val="center"/>
-        <w:rPr>
-          <w:rFonts w:ascii="Times New Roman" w:hAnsi="Times New Roman" w:cs="Times New Roman"/>
-          <w:sz w:val="28"/>
-          <w:szCs w:val="18"/>
-          <w:lang w:val="en-US"/>
-        </w:rPr>
-      </w:pPr>
-      <w:r>
-        <w:rPr>
-          <w:noProof/>
-          <w:lang/>
-        </w:rPr>
-        <w:lastRenderedPageBreak/>
-        <w:drawing>
-          <wp:inline distT="0" distB="0" distL="0" distR="0" wp14:anchorId="28FBB28F" wp14:editId="77D62600">
-            <wp:extent cx="4022284" cy="4702380"/>
-            <wp:effectExtent l="0" t="0" r="0" b="0"/>
-            <wp:docPr id="15" name="Picture 15"/>
             <wp:cNvGraphicFramePr>
               <a:graphicFrameLocks xmlns:a="http://schemas.openxmlformats.org/drawingml/2006/main" noChangeAspect="1"/>
             </wp:cNvGraphicFramePr>
@@ -833,7 +755,7 @@
                   <pic:spPr>
                     <a:xfrm>
                       <a:off x="0" y="0"/>
-                      <a:ext cx="4054810" cy="4740405"/>
+                      <a:ext cx="3409950" cy="2266950"/>
                     </a:xfrm>
                     <a:prstGeom prst="rect">
                       <a:avLst/>
@@ -848,8 +770,9 @@
     </w:p>
     <w:p>
       <w:pPr>
+        <w:pStyle w:val="ListParagraph"/>
         <w:spacing w:after="0" w:line="360" w:lineRule="auto"/>
-        <w:ind w:firstLine="709"/>
+        <w:ind w:left="709"/>
         <w:jc w:val="both"/>
         <w:rPr>
           <w:rFonts w:ascii="Times New Roman" w:hAnsi="Times New Roman" w:cs="Times New Roman"/>
@@ -861,6 +784,87 @@
     </w:p>
     <w:p>
       <w:pPr>
+        <w:pStyle w:val="ListParagraph"/>
+        <w:numPr>
+          <w:ilvl w:val="0"/>
+          <w:numId w:val="46"/>
+        </w:numPr>
+        <w:spacing w:after="0" w:line="360" w:lineRule="auto"/>
+        <w:ind w:left="0" w:firstLine="709"/>
+        <w:jc w:val="both"/>
+        <w:rPr>
+          <w:rFonts w:ascii="Times New Roman" w:hAnsi="Times New Roman" w:cs="Times New Roman"/>
+          <w:sz w:val="28"/>
+          <w:szCs w:val="18"/>
+          <w:lang w:val="en-US"/>
+        </w:rPr>
+      </w:pPr>
+      <w:r>
+        <w:rPr>
+          <w:rFonts w:ascii="Times New Roman" w:hAnsi="Times New Roman" w:cs="Times New Roman"/>
+          <w:sz w:val="28"/>
+          <w:szCs w:val="18"/>
+          <w:lang w:val="uk-UA"/>
+        </w:rPr>
+        <w:t xml:space="preserve">Спочатку, створюємо набір тестів для методу </w:t>
+      </w:r>
+      <w:r>
+        <w:rPr>
+          <w:rFonts w:ascii="Times New Roman" w:hAnsi="Times New Roman" w:cs="Times New Roman"/>
+          <w:sz w:val="28"/>
+          <w:szCs w:val="18"/>
+          <w:lang w:val="en-US"/>
+        </w:rPr>
+        <w:t>is</w:t>
+      </w:r>
+      <w:r>
+        <w:rPr>
+          <w:rFonts w:ascii="Times New Roman" w:hAnsi="Times New Roman" w:cs="Times New Roman"/>
+          <w:sz w:val="28"/>
+          <w:szCs w:val="18"/>
+          <w:lang w:val="en-US"/>
+        </w:rPr>
+        <w:t>Constant</w:t>
+      </w:r>
+      <w:r>
+        <w:rPr>
+          <w:rFonts w:ascii="Times New Roman" w:hAnsi="Times New Roman" w:cs="Times New Roman"/>
+          <w:sz w:val="28"/>
+          <w:szCs w:val="18"/>
+          <w:lang w:val="en-US"/>
+        </w:rPr>
+        <w:t xml:space="preserve"> </w:t>
+      </w:r>
+      <w:r>
+        <w:rPr>
+          <w:rFonts w:ascii="Times New Roman" w:hAnsi="Times New Roman" w:cs="Times New Roman"/>
+          <w:sz w:val="28"/>
+          <w:szCs w:val="18"/>
+          <w:lang w:val="uk-UA"/>
+        </w:rPr>
+        <w:t xml:space="preserve">і </w:t>
+      </w:r>
+      <w:r>
+        <w:rPr>
+          <w:rFonts w:ascii="Times New Roman" w:hAnsi="Times New Roman" w:cs="Times New Roman"/>
+          <w:sz w:val="28"/>
+          <w:szCs w:val="18"/>
+          <w:lang w:val="uk-UA"/>
+        </w:rPr>
+        <w:t>виконуємо їх</w:t>
+      </w:r>
+      <w:r>
+        <w:rPr>
+          <w:rFonts w:ascii="Times New Roman" w:hAnsi="Times New Roman" w:cs="Times New Roman"/>
+          <w:sz w:val="28"/>
+          <w:szCs w:val="18"/>
+          <w:lang w:val="en-US"/>
+        </w:rPr>
+        <w:t>:</w:t>
+      </w:r>
+    </w:p>
+    <w:p>
+      <w:pPr>
         <w:spacing w:after="0" w:line="360" w:lineRule="auto"/>
         <w:jc w:val="center"/>
         <w:rPr>
@@ -875,11 +879,12 @@
           <w:noProof/>
           <w:lang/>
         </w:rPr>
+        <w:lastRenderedPageBreak/>
         <w:drawing>
-          <wp:inline distT="0" distB="0" distL="0" distR="0" wp14:anchorId="0F0E6252" wp14:editId="4019716A">
-            <wp:extent cx="4409790" cy="3020752"/>
+          <wp:inline distT="0" distB="0" distL="0" distR="0" wp14:anchorId="28FBB28F" wp14:editId="77D62600">
+            <wp:extent cx="4022284" cy="4702380"/>
             <wp:effectExtent l="0" t="0" r="0" b="0"/>
-            <wp:docPr id="16" name="Picture 16"/>
+            <wp:docPr id="15" name="Picture 15"/>
             <wp:cNvGraphicFramePr>
               <a:graphicFrameLocks xmlns:a="http://schemas.openxmlformats.org/drawingml/2006/main" noChangeAspect="1"/>
             </wp:cNvGraphicFramePr>
@@ -899,7 +904,7 @@
                   <pic:spPr>
                     <a:xfrm>
                       <a:off x="0" y="0"/>
-                      <a:ext cx="4466772" cy="3059785"/>
+                      <a:ext cx="4054810" cy="4740405"/>
                     </a:xfrm>
                     <a:prstGeom prst="rect">
                       <a:avLst/>
@@ -928,163 +933,6 @@
     <w:p>
       <w:pPr>
         <w:spacing w:after="0" w:line="360" w:lineRule="auto"/>
-        <w:ind w:firstLine="709"/>
-        <w:jc w:val="both"/>
-        <w:rPr>
-          <w:rFonts w:ascii="Times New Roman" w:hAnsi="Times New Roman" w:cs="Times New Roman"/>
-          <w:sz w:val="28"/>
-          <w:szCs w:val="18"/>
-          <w:lang w:val="uk-UA"/>
-        </w:rPr>
-      </w:pPr>
-      <w:r>
-        <w:rPr>
-          <w:rFonts w:ascii="Times New Roman" w:hAnsi="Times New Roman" w:cs="Times New Roman"/>
-          <w:sz w:val="28"/>
-          <w:szCs w:val="18"/>
-          <w:lang w:val="uk-UA"/>
-        </w:rPr>
-        <w:t>Як бачимо, т</w:t>
-      </w:r>
-      <w:r>
-        <w:rPr>
-          <w:rFonts w:ascii="Times New Roman" w:hAnsi="Times New Roman" w:cs="Times New Roman"/>
-          <w:sz w:val="28"/>
-          <w:szCs w:val="18"/>
-          <w:lang w:val="uk-UA"/>
-        </w:rPr>
-        <w:t xml:space="preserve">ести не </w:t>
-      </w:r>
-      <w:r>
-        <w:rPr>
-          <w:rFonts w:ascii="Times New Roman" w:hAnsi="Times New Roman" w:cs="Times New Roman"/>
-          <w:sz w:val="28"/>
-          <w:szCs w:val="18"/>
-          <w:lang w:val="uk-UA"/>
-        </w:rPr>
-        <w:t>виконуються успішно</w:t>
-      </w:r>
-      <w:r>
-        <w:rPr>
-          <w:rFonts w:ascii="Times New Roman" w:hAnsi="Times New Roman" w:cs="Times New Roman"/>
-          <w:sz w:val="28"/>
-          <w:szCs w:val="18"/>
-          <w:lang w:val="uk-UA"/>
-        </w:rPr>
-        <w:t xml:space="preserve">, адже </w:t>
-      </w:r>
-      <w:r>
-        <w:rPr>
-          <w:rFonts w:ascii="Times New Roman" w:hAnsi="Times New Roman" w:cs="Times New Roman"/>
-          <w:sz w:val="28"/>
-          <w:szCs w:val="18"/>
-          <w:lang w:val="uk-UA"/>
-        </w:rPr>
-        <w:t xml:space="preserve">відповідний функціонал </w:t>
-      </w:r>
-      <w:r>
-        <w:rPr>
-          <w:rFonts w:ascii="Times New Roman" w:hAnsi="Times New Roman" w:cs="Times New Roman"/>
-          <w:sz w:val="28"/>
-          <w:szCs w:val="18"/>
-          <w:lang w:val="uk-UA"/>
-        </w:rPr>
-        <w:t>метод</w:t>
-      </w:r>
-      <w:r>
-        <w:rPr>
-          <w:rFonts w:ascii="Times New Roman" w:hAnsi="Times New Roman" w:cs="Times New Roman"/>
-          <w:sz w:val="28"/>
-          <w:szCs w:val="18"/>
-          <w:lang w:val="uk-UA"/>
-        </w:rPr>
-        <w:t>у</w:t>
-      </w:r>
-      <w:r>
-        <w:rPr>
-          <w:rFonts w:ascii="Times New Roman" w:hAnsi="Times New Roman" w:cs="Times New Roman"/>
-          <w:sz w:val="28"/>
-          <w:szCs w:val="18"/>
-          <w:lang w:val="uk-UA"/>
-        </w:rPr>
-        <w:t xml:space="preserve"> </w:t>
-      </w:r>
-      <w:r>
-        <w:rPr>
-          <w:rFonts w:ascii="Times New Roman" w:hAnsi="Times New Roman" w:cs="Times New Roman"/>
-          <w:sz w:val="28"/>
-          <w:szCs w:val="18"/>
-          <w:lang w:val="en-US"/>
-        </w:rPr>
-        <w:t>isConstant</w:t>
-      </w:r>
-      <w:r>
-        <w:rPr>
-          <w:rFonts w:ascii="Times New Roman" w:hAnsi="Times New Roman" w:cs="Times New Roman"/>
-          <w:sz w:val="28"/>
-          <w:szCs w:val="18"/>
-          <w:lang w:val="uk-UA"/>
-        </w:rPr>
-        <w:t xml:space="preserve"> ще не реалізовано.</w:t>
-      </w:r>
-    </w:p>
-    <w:p>
-      <w:pPr>
-        <w:pStyle w:val="ListParagraph"/>
-        <w:numPr>
-          <w:ilvl w:val="0"/>
-          <w:numId w:val="46"/>
-        </w:numPr>
-        <w:spacing w:after="0" w:line="360" w:lineRule="auto"/>
-        <w:jc w:val="both"/>
-        <w:rPr>
-          <w:rFonts w:ascii="Times New Roman" w:hAnsi="Times New Roman" w:cs="Times New Roman"/>
-          <w:sz w:val="28"/>
-          <w:szCs w:val="18"/>
-          <w:lang w:val="uk-UA"/>
-        </w:rPr>
-      </w:pPr>
-      <w:r>
-        <w:rPr>
-          <w:rFonts w:ascii="Times New Roman" w:hAnsi="Times New Roman" w:cs="Times New Roman"/>
-          <w:sz w:val="28"/>
-          <w:szCs w:val="18"/>
-          <w:lang w:val="uk-UA"/>
-        </w:rPr>
-        <w:lastRenderedPageBreak/>
-        <w:t>Створюємо код для перевірки, що всі еле</w:t>
-      </w:r>
-      <w:r>
-        <w:rPr>
-          <w:rFonts w:ascii="Times New Roman" w:hAnsi="Times New Roman" w:cs="Times New Roman"/>
-          <w:sz w:val="28"/>
-          <w:szCs w:val="18"/>
-          <w:lang w:val="uk-UA"/>
-        </w:rPr>
-        <w:t>менти</w:t>
-      </w:r>
-      <w:r>
-        <w:rPr>
-          <w:rFonts w:ascii="Times New Roman" w:hAnsi="Times New Roman" w:cs="Times New Roman"/>
-          <w:sz w:val="28"/>
-          <w:szCs w:val="18"/>
-          <w:lang w:val="uk-UA"/>
-        </w:rPr>
-        <w:t xml:space="preserve"> матриці однакові</w:t>
-      </w:r>
-      <w:r>
-        <w:rPr>
-          <w:rFonts w:ascii="Times New Roman" w:hAnsi="Times New Roman" w:cs="Times New Roman"/>
-          <w:sz w:val="28"/>
-          <w:szCs w:val="18"/>
-          <w:lang w:val="uk-UA"/>
-        </w:rPr>
-        <w:t>:</w:t>
-      </w:r>
-    </w:p>
-    <w:p>
-      <w:pPr>
-        <w:spacing w:after="0" w:line="360" w:lineRule="auto"/>
         <w:jc w:val="center"/>
         <w:rPr>
           <w:rFonts w:ascii="Times New Roman" w:hAnsi="Times New Roman" w:cs="Times New Roman"/>
@@ -1099,10 +947,10 @@
           <w:lang/>
         </w:rPr>
         <w:drawing>
-          <wp:inline distT="0" distB="0" distL="0" distR="0" wp14:anchorId="2FDC3A94" wp14:editId="22FDB330">
-            <wp:extent cx="5939790" cy="2731770"/>
+          <wp:inline distT="0" distB="0" distL="0" distR="0" wp14:anchorId="0F0E6252" wp14:editId="4019716A">
+            <wp:extent cx="4409790" cy="3020752"/>
             <wp:effectExtent l="0" t="0" r="0" b="0"/>
-            <wp:docPr id="6" name="Picture 6"/>
+            <wp:docPr id="16" name="Picture 16"/>
             <wp:cNvGraphicFramePr>
               <a:graphicFrameLocks xmlns:a="http://schemas.openxmlformats.org/drawingml/2006/main" noChangeAspect="1"/>
             </wp:cNvGraphicFramePr>
@@ -1122,7 +970,7 @@
                   <pic:spPr>
                     <a:xfrm>
                       <a:off x="0" y="0"/>
-                      <a:ext cx="5939790" cy="2731770"/>
+                      <a:ext cx="4466772" cy="3059785"/>
                     </a:xfrm>
                     <a:prstGeom prst="rect">
                       <a:avLst/>
@@ -1167,27 +1015,153 @@
           <w:szCs w:val="18"/>
           <w:lang w:val="uk-UA"/>
         </w:rPr>
-        <w:t>Перевіряємо</w:t>
-      </w:r>
-      <w:r>
-        <w:rPr>
-          <w:rFonts w:ascii="Times New Roman" w:hAnsi="Times New Roman" w:cs="Times New Roman"/>
-          <w:sz w:val="28"/>
-          <w:szCs w:val="18"/>
-          <w:lang w:val="uk-UA"/>
-        </w:rPr>
-        <w:t>:</w:t>
+        <w:t>Як бачимо, т</w:t>
+      </w:r>
+      <w:r>
+        <w:rPr>
+          <w:rFonts w:ascii="Times New Roman" w:hAnsi="Times New Roman" w:cs="Times New Roman"/>
+          <w:sz w:val="28"/>
+          <w:szCs w:val="18"/>
+          <w:lang w:val="uk-UA"/>
+        </w:rPr>
+        <w:t xml:space="preserve">ести не </w:t>
+      </w:r>
+      <w:r>
+        <w:rPr>
+          <w:rFonts w:ascii="Times New Roman" w:hAnsi="Times New Roman" w:cs="Times New Roman"/>
+          <w:sz w:val="28"/>
+          <w:szCs w:val="18"/>
+          <w:lang w:val="uk-UA"/>
+        </w:rPr>
+        <w:t>виконуються успішно</w:t>
+      </w:r>
+      <w:r>
+        <w:rPr>
+          <w:rFonts w:ascii="Times New Roman" w:hAnsi="Times New Roman" w:cs="Times New Roman"/>
+          <w:sz w:val="28"/>
+          <w:szCs w:val="18"/>
+          <w:lang w:val="uk-UA"/>
+        </w:rPr>
+        <w:t xml:space="preserve">, адже </w:t>
+      </w:r>
+      <w:r>
+        <w:rPr>
+          <w:rFonts w:ascii="Times New Roman" w:hAnsi="Times New Roman" w:cs="Times New Roman"/>
+          <w:sz w:val="28"/>
+          <w:szCs w:val="18"/>
+          <w:lang w:val="uk-UA"/>
+        </w:rPr>
+        <w:t xml:space="preserve">відповідний функціонал </w:t>
+      </w:r>
+      <w:r>
+        <w:rPr>
+          <w:rFonts w:ascii="Times New Roman" w:hAnsi="Times New Roman" w:cs="Times New Roman"/>
+          <w:sz w:val="28"/>
+          <w:szCs w:val="18"/>
+          <w:lang w:val="uk-UA"/>
+        </w:rPr>
+        <w:t>метод</w:t>
+      </w:r>
+      <w:r>
+        <w:rPr>
+          <w:rFonts w:ascii="Times New Roman" w:hAnsi="Times New Roman" w:cs="Times New Roman"/>
+          <w:sz w:val="28"/>
+          <w:szCs w:val="18"/>
+          <w:lang w:val="uk-UA"/>
+        </w:rPr>
+        <w:t>у</w:t>
+      </w:r>
+      <w:r>
+        <w:rPr>
+          <w:rFonts w:ascii="Times New Roman" w:hAnsi="Times New Roman" w:cs="Times New Roman"/>
+          <w:sz w:val="28"/>
+          <w:szCs w:val="18"/>
+          <w:lang w:val="uk-UA"/>
+        </w:rPr>
+        <w:t xml:space="preserve"> </w:t>
+      </w:r>
+      <w:r>
+        <w:rPr>
+          <w:rFonts w:ascii="Times New Roman" w:hAnsi="Times New Roman" w:cs="Times New Roman"/>
+          <w:sz w:val="28"/>
+          <w:szCs w:val="18"/>
+          <w:lang w:val="en-US"/>
+        </w:rPr>
+        <w:t>isConstant</w:t>
+      </w:r>
+      <w:r>
+        <w:rPr>
+          <w:rFonts w:ascii="Times New Roman" w:hAnsi="Times New Roman" w:cs="Times New Roman"/>
+          <w:sz w:val="28"/>
+          <w:szCs w:val="18"/>
+          <w:lang w:val="uk-UA"/>
+        </w:rPr>
+        <w:t xml:space="preserve"> ще не реалізовано.</w:t>
       </w:r>
     </w:p>
     <w:p>
       <w:pPr>
+        <w:pStyle w:val="ListParagraph"/>
+        <w:numPr>
+          <w:ilvl w:val="0"/>
+          <w:numId w:val="46"/>
+        </w:numPr>
+        <w:spacing w:after="0" w:line="360" w:lineRule="auto"/>
+        <w:jc w:val="both"/>
+        <w:rPr>
+          <w:rFonts w:ascii="Times New Roman" w:hAnsi="Times New Roman" w:cs="Times New Roman"/>
+          <w:sz w:val="28"/>
+          <w:szCs w:val="18"/>
+          <w:lang w:val="uk-UA"/>
+        </w:rPr>
+      </w:pPr>
+      <w:r>
+        <w:rPr>
+          <w:rFonts w:ascii="Times New Roman" w:hAnsi="Times New Roman" w:cs="Times New Roman"/>
+          <w:sz w:val="28"/>
+          <w:szCs w:val="18"/>
+          <w:lang w:val="uk-UA"/>
+        </w:rPr>
+        <w:lastRenderedPageBreak/>
+        <w:t>Створюємо код для перевірки, що всі еле</w:t>
+      </w:r>
+      <w:r>
+        <w:rPr>
+          <w:rFonts w:ascii="Times New Roman" w:hAnsi="Times New Roman" w:cs="Times New Roman"/>
+          <w:sz w:val="28"/>
+          <w:szCs w:val="18"/>
+          <w:lang w:val="uk-UA"/>
+        </w:rPr>
+        <w:t>менти</w:t>
+      </w:r>
+      <w:r>
+        <w:rPr>
+          <w:rFonts w:ascii="Times New Roman" w:hAnsi="Times New Roman" w:cs="Times New Roman"/>
+          <w:sz w:val="28"/>
+          <w:szCs w:val="18"/>
+          <w:lang w:val="uk-UA"/>
+        </w:rPr>
+        <w:t xml:space="preserve"> матриці однакові</w:t>
+      </w:r>
+      <w:r>
+        <w:rPr>
+          <w:rFonts w:ascii="Times New Roman" w:hAnsi="Times New Roman" w:cs="Times New Roman"/>
+          <w:sz w:val="28"/>
+          <w:szCs w:val="18"/>
+          <w:lang w:val="uk-UA"/>
+        </w:rPr>
+        <w:t>:</w:t>
+      </w:r>
+    </w:p>
+    <w:p>
+      <w:pPr>
         <w:spacing w:after="0" w:line="360" w:lineRule="auto"/>
         <w:jc w:val="center"/>
         <w:rPr>
           <w:rFonts w:ascii="Times New Roman" w:hAnsi="Times New Roman" w:cs="Times New Roman"/>
           <w:sz w:val="28"/>
           <w:szCs w:val="18"/>
-          <w:lang w:val="uk-UA"/>
+          <w:lang w:val="en-US"/>
         </w:rPr>
       </w:pPr>
       <w:r>
@@ -1196,10 +1170,10 @@
           <w:lang/>
         </w:rPr>
         <w:drawing>
-          <wp:inline distT="0" distB="0" distL="0" distR="0" wp14:anchorId="5B023EC0" wp14:editId="12151BB1">
-            <wp:extent cx="5153025" cy="3419475"/>
-            <wp:effectExtent l="0" t="0" r="9525" b="9525"/>
-            <wp:docPr id="17" name="Picture 17"/>
+          <wp:inline distT="0" distB="0" distL="0" distR="0" wp14:anchorId="2FDC3A94" wp14:editId="22FDB330">
+            <wp:extent cx="5939790" cy="2731770"/>
+            <wp:effectExtent l="0" t="0" r="0" b="0"/>
+            <wp:docPr id="6" name="Picture 6"/>
             <wp:cNvGraphicFramePr>
               <a:graphicFrameLocks xmlns:a="http://schemas.openxmlformats.org/drawingml/2006/main" noChangeAspect="1"/>
             </wp:cNvGraphicFramePr>
@@ -1219,7 +1193,7 @@
                   <pic:spPr>
                     <a:xfrm>
                       <a:off x="0" y="0"/>
-                      <a:ext cx="5153025" cy="3419475"/>
+                      <a:ext cx="5939790" cy="2731770"/>
                     </a:xfrm>
                     <a:prstGeom prst="rect">
                       <a:avLst/>
@@ -1264,103 +1238,27 @@
           <w:szCs w:val="18"/>
           <w:lang w:val="uk-UA"/>
         </w:rPr>
-        <w:t xml:space="preserve">Бачимо, що </w:t>
-      </w:r>
-      <w:r>
-        <w:rPr>
-          <w:rFonts w:ascii="Times New Roman" w:hAnsi="Times New Roman" w:cs="Times New Roman"/>
-          <w:sz w:val="28"/>
-          <w:szCs w:val="18"/>
-          <w:lang w:val="uk-UA"/>
-        </w:rPr>
-        <w:t>два тести виконуються успішно відповідно до створеного коду</w:t>
-      </w:r>
-      <w:r>
-        <w:rPr>
-          <w:rFonts w:ascii="Times New Roman" w:hAnsi="Times New Roman" w:cs="Times New Roman"/>
-          <w:sz w:val="28"/>
-          <w:szCs w:val="18"/>
-          <w:lang w:val="uk-UA"/>
-        </w:rPr>
-        <w:t>.</w:t>
+        <w:t>Перевіряємо</w:t>
+      </w:r>
+      <w:r>
+        <w:rPr>
+          <w:rFonts w:ascii="Times New Roman" w:hAnsi="Times New Roman" w:cs="Times New Roman"/>
+          <w:sz w:val="28"/>
+          <w:szCs w:val="18"/>
+          <w:lang w:val="uk-UA"/>
+        </w:rPr>
+        <w:t>:</w:t>
       </w:r>
     </w:p>
     <w:p>
       <w:pPr>
         <w:spacing w:after="0" w:line="360" w:lineRule="auto"/>
-        <w:ind w:firstLine="709"/>
-        <w:jc w:val="both"/>
-        <w:rPr>
-          <w:rFonts w:ascii="Times New Roman" w:hAnsi="Times New Roman" w:cs="Times New Roman"/>
-          <w:sz w:val="28"/>
-          <w:szCs w:val="18"/>
-          <w:lang w:val="uk-UA"/>
-        </w:rPr>
-      </w:pPr>
-    </w:p>
-    <w:p>
-      <w:pPr>
-        <w:pStyle w:val="ListParagraph"/>
-        <w:numPr>
-          <w:ilvl w:val="0"/>
-          <w:numId w:val="46"/>
-        </w:numPr>
-        <w:spacing w:after="0" w:line="360" w:lineRule="auto"/>
-        <w:ind w:left="0" w:firstLine="709"/>
-        <w:jc w:val="both"/>
-        <w:rPr>
-          <w:rFonts w:ascii="Times New Roman" w:hAnsi="Times New Roman" w:cs="Times New Roman"/>
-          <w:sz w:val="28"/>
-          <w:szCs w:val="18"/>
-          <w:lang w:val="uk-UA"/>
-        </w:rPr>
-      </w:pPr>
-      <w:r>
-        <w:rPr>
-          <w:rFonts w:ascii="Times New Roman" w:hAnsi="Times New Roman" w:cs="Times New Roman"/>
-          <w:sz w:val="28"/>
-          <w:szCs w:val="18"/>
-          <w:lang w:val="uk-UA"/>
-        </w:rPr>
-        <w:t>Викону</w:t>
-      </w:r>
-      <w:r>
-        <w:rPr>
-          <w:rFonts w:ascii="Times New Roman" w:hAnsi="Times New Roman" w:cs="Times New Roman"/>
-          <w:sz w:val="28"/>
-          <w:szCs w:val="18"/>
-          <w:lang w:val="uk-UA"/>
-        </w:rPr>
-        <w:t xml:space="preserve">ємо реалізацію функції, щоб отримати успішне виконання всіх </w:t>
-      </w:r>
-      <w:r>
-        <w:rPr>
-          <w:rFonts w:ascii="Times New Roman" w:hAnsi="Times New Roman" w:cs="Times New Roman"/>
-          <w:sz w:val="28"/>
-          <w:szCs w:val="18"/>
-          <w:lang w:val="uk-UA"/>
-        </w:rPr>
-        <w:t xml:space="preserve">інших </w:t>
-      </w:r>
-      <w:r>
-        <w:rPr>
-          <w:rFonts w:ascii="Times New Roman" w:hAnsi="Times New Roman" w:cs="Times New Roman"/>
-          <w:sz w:val="28"/>
-          <w:szCs w:val="18"/>
-          <w:lang w:val="uk-UA"/>
-        </w:rPr>
-        <w:t>тестів:</w:t>
-      </w:r>
-    </w:p>
-    <w:p>
-      <w:pPr>
-        <w:spacing w:after="0" w:line="360" w:lineRule="auto"/>
         <w:jc w:val="center"/>
         <w:rPr>
           <w:rFonts w:ascii="Times New Roman" w:hAnsi="Times New Roman" w:cs="Times New Roman"/>
           <w:sz w:val="28"/>
           <w:szCs w:val="18"/>
-          <w:lang w:val="en-US"/>
+          <w:lang w:val="uk-UA"/>
         </w:rPr>
       </w:pPr>
       <w:r>
@@ -1368,12 +1266,11 @@
           <w:noProof/>
           <w:lang/>
         </w:rPr>
-        <w:lastRenderedPageBreak/>
         <w:drawing>
-          <wp:inline distT="0" distB="0" distL="0" distR="0" wp14:anchorId="62E3F479" wp14:editId="385592F9">
-            <wp:extent cx="4698492" cy="2472310"/>
-            <wp:effectExtent l="0" t="0" r="0" b="0"/>
-            <wp:docPr id="12" name="Picture 12"/>
+          <wp:inline distT="0" distB="0" distL="0" distR="0" wp14:anchorId="5B023EC0" wp14:editId="12151BB1">
+            <wp:extent cx="5153025" cy="3419475"/>
+            <wp:effectExtent l="0" t="0" r="9525" b="9525"/>
+            <wp:docPr id="17" name="Picture 17"/>
             <wp:cNvGraphicFramePr>
               <a:graphicFrameLocks xmlns:a="http://schemas.openxmlformats.org/drawingml/2006/main" noChangeAspect="1"/>
             </wp:cNvGraphicFramePr>
@@ -1393,7 +1290,7 @@
                   <pic:spPr>
                     <a:xfrm>
                       <a:off x="0" y="0"/>
-                      <a:ext cx="4708826" cy="2477748"/>
+                      <a:ext cx="5153025" cy="3419475"/>
                     </a:xfrm>
                     <a:prstGeom prst="rect">
                       <a:avLst/>
@@ -1438,27 +1335,103 @@
           <w:szCs w:val="18"/>
           <w:lang w:val="uk-UA"/>
         </w:rPr>
-        <w:t>Перевіряємо</w:t>
-      </w:r>
-      <w:r>
-        <w:rPr>
-          <w:rFonts w:ascii="Times New Roman" w:hAnsi="Times New Roman" w:cs="Times New Roman"/>
-          <w:sz w:val="28"/>
-          <w:szCs w:val="18"/>
-          <w:lang w:val="uk-UA"/>
-        </w:rPr>
-        <w:t>:</w:t>
+        <w:t xml:space="preserve">Бачимо, що </w:t>
+      </w:r>
+      <w:r>
+        <w:rPr>
+          <w:rFonts w:ascii="Times New Roman" w:hAnsi="Times New Roman" w:cs="Times New Roman"/>
+          <w:sz w:val="28"/>
+          <w:szCs w:val="18"/>
+          <w:lang w:val="uk-UA"/>
+        </w:rPr>
+        <w:t>два тести виконуються успішно відповідно до створеного коду</w:t>
+      </w:r>
+      <w:r>
+        <w:rPr>
+          <w:rFonts w:ascii="Times New Roman" w:hAnsi="Times New Roman" w:cs="Times New Roman"/>
+          <w:sz w:val="28"/>
+          <w:szCs w:val="18"/>
+          <w:lang w:val="uk-UA"/>
+        </w:rPr>
+        <w:t>.</w:t>
       </w:r>
     </w:p>
     <w:p>
       <w:pPr>
         <w:spacing w:after="0" w:line="360" w:lineRule="auto"/>
+        <w:ind w:firstLine="709"/>
+        <w:jc w:val="both"/>
+        <w:rPr>
+          <w:rFonts w:ascii="Times New Roman" w:hAnsi="Times New Roman" w:cs="Times New Roman"/>
+          <w:sz w:val="28"/>
+          <w:szCs w:val="18"/>
+          <w:lang w:val="uk-UA"/>
+        </w:rPr>
+      </w:pPr>
+    </w:p>
+    <w:p>
+      <w:pPr>
+        <w:pStyle w:val="ListParagraph"/>
+        <w:numPr>
+          <w:ilvl w:val="0"/>
+          <w:numId w:val="46"/>
+        </w:numPr>
+        <w:spacing w:after="0" w:line="360" w:lineRule="auto"/>
+        <w:ind w:left="0" w:firstLine="709"/>
+        <w:jc w:val="both"/>
+        <w:rPr>
+          <w:rFonts w:ascii="Times New Roman" w:hAnsi="Times New Roman" w:cs="Times New Roman"/>
+          <w:sz w:val="28"/>
+          <w:szCs w:val="18"/>
+          <w:lang w:val="uk-UA"/>
+        </w:rPr>
+      </w:pPr>
+      <w:r>
+        <w:rPr>
+          <w:rFonts w:ascii="Times New Roman" w:hAnsi="Times New Roman" w:cs="Times New Roman"/>
+          <w:sz w:val="28"/>
+          <w:szCs w:val="18"/>
+          <w:lang w:val="uk-UA"/>
+        </w:rPr>
+        <w:t>Викону</w:t>
+      </w:r>
+      <w:r>
+        <w:rPr>
+          <w:rFonts w:ascii="Times New Roman" w:hAnsi="Times New Roman" w:cs="Times New Roman"/>
+          <w:sz w:val="28"/>
+          <w:szCs w:val="18"/>
+          <w:lang w:val="uk-UA"/>
+        </w:rPr>
+        <w:t xml:space="preserve">ємо реалізацію функції, щоб отримати успішне виконання всіх </w:t>
+      </w:r>
+      <w:r>
+        <w:rPr>
+          <w:rFonts w:ascii="Times New Roman" w:hAnsi="Times New Roman" w:cs="Times New Roman"/>
+          <w:sz w:val="28"/>
+          <w:szCs w:val="18"/>
+          <w:lang w:val="uk-UA"/>
+        </w:rPr>
+        <w:t xml:space="preserve">інших </w:t>
+      </w:r>
+      <w:r>
+        <w:rPr>
+          <w:rFonts w:ascii="Times New Roman" w:hAnsi="Times New Roman" w:cs="Times New Roman"/>
+          <w:sz w:val="28"/>
+          <w:szCs w:val="18"/>
+          <w:lang w:val="uk-UA"/>
+        </w:rPr>
+        <w:t>тестів:</w:t>
+      </w:r>
+    </w:p>
+    <w:p>
+      <w:pPr>
+        <w:spacing w:after="0" w:line="360" w:lineRule="auto"/>
         <w:jc w:val="center"/>
         <w:rPr>
           <w:rFonts w:ascii="Times New Roman" w:hAnsi="Times New Roman" w:cs="Times New Roman"/>
           <w:sz w:val="28"/>
           <w:szCs w:val="18"/>
-          <w:lang w:val="uk-UA"/>
+          <w:lang w:val="en-US"/>
         </w:rPr>
       </w:pPr>
       <w:r>
@@ -1466,11 +1439,12 @@
           <w:noProof/>
           <w:lang/>
         </w:rPr>
+        <w:lastRenderedPageBreak/>
         <w:drawing>
-          <wp:inline distT="0" distB="0" distL="0" distR="0" wp14:anchorId="0ECC4FEF" wp14:editId="00830B7F">
-            <wp:extent cx="5010232" cy="3091978"/>
+          <wp:inline distT="0" distB="0" distL="0" distR="0" wp14:anchorId="62E3F479" wp14:editId="385592F9">
+            <wp:extent cx="4698492" cy="2472310"/>
             <wp:effectExtent l="0" t="0" r="0" b="0"/>
-            <wp:docPr id="13" name="Picture 13"/>
+            <wp:docPr id="12" name="Picture 12"/>
             <wp:cNvGraphicFramePr>
               <a:graphicFrameLocks xmlns:a="http://schemas.openxmlformats.org/drawingml/2006/main" noChangeAspect="1"/>
             </wp:cNvGraphicFramePr>
@@ -1490,7 +1464,7 @@
                   <pic:spPr>
                     <a:xfrm>
                       <a:off x="0" y="0"/>
-                      <a:ext cx="5021838" cy="3099140"/>
+                      <a:ext cx="4708826" cy="2477748"/>
                     </a:xfrm>
                     <a:prstGeom prst="rect">
                       <a:avLst/>
@@ -1525,225 +1499,37 @@
           <w:rFonts w:ascii="Times New Roman" w:hAnsi="Times New Roman" w:cs="Times New Roman"/>
           <w:sz w:val="28"/>
           <w:szCs w:val="18"/>
-          <w:lang w:val="en-US"/>
-        </w:rPr>
-      </w:pPr>
-      <w:r>
-        <w:rPr>
-          <w:rFonts w:ascii="Times New Roman" w:hAnsi="Times New Roman" w:cs="Times New Roman"/>
-          <w:sz w:val="28"/>
-          <w:szCs w:val="18"/>
-          <w:lang w:val="uk-UA"/>
-        </w:rPr>
-        <w:t>Бачимо, що всі тести виконуються успішно</w:t>
-      </w:r>
-      <w:r>
-        <w:rPr>
-          <w:rFonts w:ascii="Times New Roman" w:hAnsi="Times New Roman" w:cs="Times New Roman"/>
-          <w:sz w:val="28"/>
-          <w:szCs w:val="18"/>
-          <w:lang w:val="uk-UA"/>
-        </w:rPr>
-        <w:t>, отже</w:t>
-      </w:r>
-      <w:r>
-        <w:rPr>
-          <w:rFonts w:ascii="Times New Roman" w:hAnsi="Times New Roman" w:cs="Times New Roman"/>
-          <w:sz w:val="28"/>
-          <w:szCs w:val="18"/>
-          <w:lang w:val="uk-UA"/>
-        </w:rPr>
-        <w:t xml:space="preserve"> </w:t>
-      </w:r>
-      <w:r>
-        <w:rPr>
-          <w:rFonts w:ascii="Times New Roman" w:hAnsi="Times New Roman" w:cs="Times New Roman"/>
-          <w:sz w:val="28"/>
-          <w:szCs w:val="18"/>
-          <w:lang w:val="uk-UA"/>
-        </w:rPr>
-        <w:t xml:space="preserve">реалізація </w:t>
-      </w:r>
-      <w:r>
-        <w:rPr>
-          <w:rFonts w:ascii="Times New Roman" w:hAnsi="Times New Roman" w:cs="Times New Roman"/>
-          <w:sz w:val="28"/>
-          <w:szCs w:val="18"/>
-          <w:lang w:val="uk-UA"/>
-        </w:rPr>
-        <w:t>метод</w:t>
-      </w:r>
-      <w:r>
-        <w:rPr>
-          <w:rFonts w:ascii="Times New Roman" w:hAnsi="Times New Roman" w:cs="Times New Roman"/>
-          <w:sz w:val="28"/>
-          <w:szCs w:val="18"/>
-          <w:lang w:val="uk-UA"/>
-        </w:rPr>
-        <w:t>у</w:t>
-      </w:r>
-      <w:r>
-        <w:rPr>
-          <w:rFonts w:ascii="Times New Roman" w:hAnsi="Times New Roman" w:cs="Times New Roman"/>
-          <w:sz w:val="28"/>
-          <w:szCs w:val="18"/>
-          <w:lang w:val="uk-UA"/>
-        </w:rPr>
-        <w:t xml:space="preserve"> </w:t>
-      </w:r>
-      <w:r>
-        <w:rPr>
-          <w:rFonts w:ascii="Times New Roman" w:hAnsi="Times New Roman" w:cs="Times New Roman"/>
-          <w:sz w:val="28"/>
-          <w:szCs w:val="18"/>
-          <w:lang w:val="uk-UA"/>
-        </w:rPr>
-        <w:t>задовольняє всім вимогам.</w:t>
+          <w:lang w:val="uk-UA"/>
+        </w:rPr>
+      </w:pPr>
+      <w:r>
+        <w:rPr>
+          <w:rFonts w:ascii="Times New Roman" w:hAnsi="Times New Roman" w:cs="Times New Roman"/>
+          <w:sz w:val="28"/>
+          <w:szCs w:val="18"/>
+          <w:lang w:val="uk-UA"/>
+        </w:rPr>
+        <w:t>Перевіряємо</w:t>
+      </w:r>
+      <w:r>
+        <w:rPr>
+          <w:rFonts w:ascii="Times New Roman" w:hAnsi="Times New Roman" w:cs="Times New Roman"/>
+          <w:sz w:val="28"/>
+          <w:szCs w:val="18"/>
+          <w:lang w:val="uk-UA"/>
+        </w:rPr>
+        <w:t>:</w:t>
       </w:r>
     </w:p>
     <w:p>
       <w:pPr>
         <w:spacing w:after="0" w:line="360" w:lineRule="auto"/>
-        <w:ind w:firstLine="709"/>
-        <w:jc w:val="both"/>
-        <w:rPr>
-          <w:rFonts w:ascii="Times New Roman" w:hAnsi="Times New Roman" w:cs="Times New Roman"/>
-          <w:sz w:val="28"/>
-          <w:szCs w:val="18"/>
-          <w:lang w:val="en-US"/>
-        </w:rPr>
-      </w:pPr>
-    </w:p>
-    <w:p>
-      <w:pPr>
-        <w:pStyle w:val="ListParagraph"/>
-        <w:numPr>
-          <w:ilvl w:val="0"/>
-          <w:numId w:val="46"/>
-        </w:numPr>
-        <w:spacing w:after="0" w:line="360" w:lineRule="auto"/>
-        <w:ind w:left="0" w:firstLine="709"/>
-        <w:jc w:val="both"/>
-        <w:rPr>
-          <w:rFonts w:ascii="Times New Roman" w:hAnsi="Times New Roman" w:cs="Times New Roman"/>
-          <w:sz w:val="28"/>
-          <w:szCs w:val="18"/>
-          <w:lang w:val="uk-UA"/>
-        </w:rPr>
-      </w:pPr>
-      <w:r>
-        <w:rPr>
-          <w:rFonts w:ascii="Times New Roman" w:hAnsi="Times New Roman" w:cs="Times New Roman"/>
-          <w:sz w:val="28"/>
-          <w:szCs w:val="18"/>
-          <w:lang w:val="uk-UA"/>
-        </w:rPr>
-        <w:t xml:space="preserve">Повторимо процес </w:t>
-      </w:r>
-      <w:r>
-        <w:rPr>
-          <w:rFonts w:ascii="Times New Roman" w:hAnsi="Times New Roman" w:cs="Times New Roman"/>
-          <w:sz w:val="28"/>
-          <w:szCs w:val="18"/>
-          <w:lang w:val="en-US"/>
-        </w:rPr>
-        <w:t xml:space="preserve">TDD </w:t>
-      </w:r>
-      <w:r>
-        <w:rPr>
-          <w:rFonts w:ascii="Times New Roman" w:hAnsi="Times New Roman" w:cs="Times New Roman"/>
-          <w:sz w:val="28"/>
-          <w:szCs w:val="18"/>
-          <w:lang w:val="uk-UA"/>
-        </w:rPr>
-        <w:t>для реалізації методу</w:t>
-      </w:r>
-      <w:r>
-        <w:rPr>
-          <w:rFonts w:ascii="Times New Roman" w:hAnsi="Times New Roman" w:cs="Times New Roman"/>
-          <w:sz w:val="28"/>
-          <w:szCs w:val="18"/>
-          <w:lang w:val="uk-UA"/>
-        </w:rPr>
-        <w:t xml:space="preserve"> </w:t>
-      </w:r>
-      <w:r>
-        <w:rPr>
-          <w:rFonts w:ascii="Times New Roman" w:hAnsi="Times New Roman" w:cs="Times New Roman"/>
-          <w:sz w:val="28"/>
-          <w:szCs w:val="18"/>
-          <w:lang w:val="en-US"/>
-        </w:rPr>
-        <w:t>clear</w:t>
-      </w:r>
-      <w:r>
-        <w:rPr>
-          <w:rFonts w:ascii="Times New Roman" w:hAnsi="Times New Roman" w:cs="Times New Roman"/>
-          <w:sz w:val="28"/>
-          <w:szCs w:val="18"/>
-          <w:lang w:val="uk-UA"/>
-        </w:rPr>
-        <w:t xml:space="preserve"> для зміни всіх елементів матриці на 0</w:t>
-      </w:r>
-      <w:r>
-        <w:rPr>
-          <w:rFonts w:ascii="Times New Roman" w:hAnsi="Times New Roman" w:cs="Times New Roman"/>
-          <w:sz w:val="28"/>
-          <w:szCs w:val="18"/>
-          <w:lang w:val="uk-UA"/>
-        </w:rPr>
-        <w:t>, тобто для очищення матриці</w:t>
-      </w:r>
-      <w:r>
-        <w:rPr>
-          <w:rFonts w:ascii="Times New Roman" w:hAnsi="Times New Roman" w:cs="Times New Roman"/>
-          <w:sz w:val="28"/>
-          <w:szCs w:val="18"/>
-          <w:lang w:val="uk-UA"/>
-        </w:rPr>
-        <w:t>.</w:t>
-      </w:r>
-    </w:p>
-    <w:p>
-      <w:pPr>
-        <w:spacing w:after="0" w:line="360" w:lineRule="auto"/>
-        <w:ind w:firstLine="709"/>
-        <w:jc w:val="both"/>
-        <w:rPr>
-          <w:rFonts w:ascii="Times New Roman" w:hAnsi="Times New Roman" w:cs="Times New Roman"/>
-          <w:sz w:val="28"/>
-          <w:szCs w:val="18"/>
-          <w:lang w:val="en-US"/>
-        </w:rPr>
-      </w:pPr>
-      <w:r>
-        <w:rPr>
-          <w:rFonts w:ascii="Times New Roman" w:hAnsi="Times New Roman" w:cs="Times New Roman"/>
-          <w:sz w:val="28"/>
-          <w:szCs w:val="18"/>
-          <w:lang w:val="uk-UA"/>
-        </w:rPr>
-        <w:t xml:space="preserve">Створюємо метод </w:t>
-      </w:r>
-      <w:r>
-        <w:rPr>
-          <w:rFonts w:ascii="Times New Roman" w:hAnsi="Times New Roman" w:cs="Times New Roman"/>
-          <w:sz w:val="28"/>
-          <w:szCs w:val="18"/>
-          <w:lang w:val="en-US"/>
-        </w:rPr>
-        <w:t>clear():</w:t>
-      </w:r>
-    </w:p>
-    <w:p>
-      <w:pPr>
-        <w:spacing w:after="0" w:line="360" w:lineRule="auto"/>
         <w:jc w:val="center"/>
         <w:rPr>
           <w:rFonts w:ascii="Times New Roman" w:hAnsi="Times New Roman" w:cs="Times New Roman"/>
           <w:sz w:val="28"/>
           <w:szCs w:val="18"/>
-          <w:lang w:val="en-US"/>
+          <w:lang w:val="uk-UA"/>
         </w:rPr>
       </w:pPr>
       <w:r>
@@ -1751,12 +1537,11 @@
           <w:noProof/>
           <w:lang/>
         </w:rPr>
-        <w:lastRenderedPageBreak/>
         <w:drawing>
-          <wp:inline distT="0" distB="0" distL="0" distR="0" wp14:anchorId="1C0B6C9F" wp14:editId="77468796">
-            <wp:extent cx="4797256" cy="3071494"/>
+          <wp:inline distT="0" distB="0" distL="0" distR="0" wp14:anchorId="0ECC4FEF" wp14:editId="00830B7F">
+            <wp:extent cx="5010232" cy="3091978"/>
             <wp:effectExtent l="0" t="0" r="0" b="0"/>
-            <wp:docPr id="18" name="Picture 18"/>
+            <wp:docPr id="13" name="Picture 13"/>
             <wp:cNvGraphicFramePr>
               <a:graphicFrameLocks xmlns:a="http://schemas.openxmlformats.org/drawingml/2006/main" noChangeAspect="1"/>
             </wp:cNvGraphicFramePr>
@@ -1776,7 +1561,7 @@
                   <pic:spPr>
                     <a:xfrm>
                       <a:off x="0" y="0"/>
-                      <a:ext cx="4802678" cy="3074966"/>
+                      <a:ext cx="5021838" cy="3099140"/>
                     </a:xfrm>
                     <a:prstGeom prst="rect">
                       <a:avLst/>
@@ -1811,28 +1596,225 @@
           <w:rFonts w:ascii="Times New Roman" w:hAnsi="Times New Roman" w:cs="Times New Roman"/>
           <w:sz w:val="28"/>
           <w:szCs w:val="18"/>
-          <w:lang w:val="uk-UA"/>
-        </w:rPr>
-      </w:pPr>
-      <w:r>
-        <w:rPr>
-          <w:rFonts w:ascii="Times New Roman" w:hAnsi="Times New Roman" w:cs="Times New Roman"/>
-          <w:sz w:val="28"/>
-          <w:szCs w:val="18"/>
-          <w:lang w:val="uk-UA"/>
-        </w:rPr>
-        <w:t>Створюємо тести:</w:t>
+          <w:lang w:val="en-US"/>
+        </w:rPr>
+      </w:pPr>
+      <w:r>
+        <w:rPr>
+          <w:rFonts w:ascii="Times New Roman" w:hAnsi="Times New Roman" w:cs="Times New Roman"/>
+          <w:sz w:val="28"/>
+          <w:szCs w:val="18"/>
+          <w:lang w:val="uk-UA"/>
+        </w:rPr>
+        <w:t>Бачимо, що всі тести виконуються успішно</w:t>
+      </w:r>
+      <w:r>
+        <w:rPr>
+          <w:rFonts w:ascii="Times New Roman" w:hAnsi="Times New Roman" w:cs="Times New Roman"/>
+          <w:sz w:val="28"/>
+          <w:szCs w:val="18"/>
+          <w:lang w:val="uk-UA"/>
+        </w:rPr>
+        <w:t>, отже</w:t>
+      </w:r>
+      <w:r>
+        <w:rPr>
+          <w:rFonts w:ascii="Times New Roman" w:hAnsi="Times New Roman" w:cs="Times New Roman"/>
+          <w:sz w:val="28"/>
+          <w:szCs w:val="18"/>
+          <w:lang w:val="uk-UA"/>
+        </w:rPr>
+        <w:t xml:space="preserve"> </w:t>
+      </w:r>
+      <w:r>
+        <w:rPr>
+          <w:rFonts w:ascii="Times New Roman" w:hAnsi="Times New Roman" w:cs="Times New Roman"/>
+          <w:sz w:val="28"/>
+          <w:szCs w:val="18"/>
+          <w:lang w:val="uk-UA"/>
+        </w:rPr>
+        <w:t xml:space="preserve">реалізація </w:t>
+      </w:r>
+      <w:r>
+        <w:rPr>
+          <w:rFonts w:ascii="Times New Roman" w:hAnsi="Times New Roman" w:cs="Times New Roman"/>
+          <w:sz w:val="28"/>
+          <w:szCs w:val="18"/>
+          <w:lang w:val="uk-UA"/>
+        </w:rPr>
+        <w:t>метод</w:t>
+      </w:r>
+      <w:r>
+        <w:rPr>
+          <w:rFonts w:ascii="Times New Roman" w:hAnsi="Times New Roman" w:cs="Times New Roman"/>
+          <w:sz w:val="28"/>
+          <w:szCs w:val="18"/>
+          <w:lang w:val="uk-UA"/>
+        </w:rPr>
+        <w:t>у</w:t>
+      </w:r>
+      <w:r>
+        <w:rPr>
+          <w:rFonts w:ascii="Times New Roman" w:hAnsi="Times New Roman" w:cs="Times New Roman"/>
+          <w:sz w:val="28"/>
+          <w:szCs w:val="18"/>
+          <w:lang w:val="uk-UA"/>
+        </w:rPr>
+        <w:t xml:space="preserve"> </w:t>
+      </w:r>
+      <w:r>
+        <w:rPr>
+          <w:rFonts w:ascii="Times New Roman" w:hAnsi="Times New Roman" w:cs="Times New Roman"/>
+          <w:sz w:val="28"/>
+          <w:szCs w:val="18"/>
+          <w:lang w:val="uk-UA"/>
+        </w:rPr>
+        <w:t>задовольняє всім вимогам.</w:t>
       </w:r>
     </w:p>
     <w:p>
       <w:pPr>
         <w:spacing w:after="0" w:line="360" w:lineRule="auto"/>
+        <w:ind w:firstLine="709"/>
+        <w:jc w:val="both"/>
+        <w:rPr>
+          <w:rFonts w:ascii="Times New Roman" w:hAnsi="Times New Roman" w:cs="Times New Roman"/>
+          <w:sz w:val="28"/>
+          <w:szCs w:val="18"/>
+          <w:lang w:val="en-US"/>
+        </w:rPr>
+      </w:pPr>
+    </w:p>
+    <w:p>
+      <w:pPr>
+        <w:pStyle w:val="ListParagraph"/>
+        <w:numPr>
+          <w:ilvl w:val="0"/>
+          <w:numId w:val="46"/>
+        </w:numPr>
+        <w:spacing w:after="0" w:line="360" w:lineRule="auto"/>
+        <w:ind w:left="0" w:firstLine="709"/>
+        <w:jc w:val="both"/>
+        <w:rPr>
+          <w:rFonts w:ascii="Times New Roman" w:hAnsi="Times New Roman" w:cs="Times New Roman"/>
+          <w:sz w:val="28"/>
+          <w:szCs w:val="18"/>
+          <w:lang w:val="uk-UA"/>
+        </w:rPr>
+      </w:pPr>
+      <w:r>
+        <w:rPr>
+          <w:rFonts w:ascii="Times New Roman" w:hAnsi="Times New Roman" w:cs="Times New Roman"/>
+          <w:sz w:val="28"/>
+          <w:szCs w:val="18"/>
+          <w:lang w:val="uk-UA"/>
+        </w:rPr>
+        <w:t xml:space="preserve">Повторимо процес </w:t>
+      </w:r>
+      <w:r>
+        <w:rPr>
+          <w:rFonts w:ascii="Times New Roman" w:hAnsi="Times New Roman" w:cs="Times New Roman"/>
+          <w:sz w:val="28"/>
+          <w:szCs w:val="18"/>
+          <w:lang w:val="en-US"/>
+        </w:rPr>
+        <w:t xml:space="preserve">TDD </w:t>
+      </w:r>
+      <w:r>
+        <w:rPr>
+          <w:rFonts w:ascii="Times New Roman" w:hAnsi="Times New Roman" w:cs="Times New Roman"/>
+          <w:sz w:val="28"/>
+          <w:szCs w:val="18"/>
+          <w:lang w:val="uk-UA"/>
+        </w:rPr>
+        <w:t>для реалізації методу</w:t>
+      </w:r>
+      <w:r>
+        <w:rPr>
+          <w:rFonts w:ascii="Times New Roman" w:hAnsi="Times New Roman" w:cs="Times New Roman"/>
+          <w:sz w:val="28"/>
+          <w:szCs w:val="18"/>
+          <w:lang w:val="uk-UA"/>
+        </w:rPr>
+        <w:t xml:space="preserve"> </w:t>
+      </w:r>
+      <w:r>
+        <w:rPr>
+          <w:rFonts w:ascii="Times New Roman" w:hAnsi="Times New Roman" w:cs="Times New Roman"/>
+          <w:sz w:val="28"/>
+          <w:szCs w:val="18"/>
+          <w:lang w:val="en-US"/>
+        </w:rPr>
+        <w:t>clear</w:t>
+      </w:r>
+      <w:r>
+        <w:rPr>
+          <w:rFonts w:ascii="Times New Roman" w:hAnsi="Times New Roman" w:cs="Times New Roman"/>
+          <w:sz w:val="28"/>
+          <w:szCs w:val="18"/>
+          <w:lang w:val="uk-UA"/>
+        </w:rPr>
+        <w:t xml:space="preserve"> для зміни всіх елементів матриці на 0</w:t>
+      </w:r>
+      <w:r>
+        <w:rPr>
+          <w:rFonts w:ascii="Times New Roman" w:hAnsi="Times New Roman" w:cs="Times New Roman"/>
+          <w:sz w:val="28"/>
+          <w:szCs w:val="18"/>
+          <w:lang w:val="uk-UA"/>
+        </w:rPr>
+        <w:t>, тобто для очищення матриці</w:t>
+      </w:r>
+      <w:r>
+        <w:rPr>
+          <w:rFonts w:ascii="Times New Roman" w:hAnsi="Times New Roman" w:cs="Times New Roman"/>
+          <w:sz w:val="28"/>
+          <w:szCs w:val="18"/>
+          <w:lang w:val="uk-UA"/>
+        </w:rPr>
+        <w:t>.</w:t>
+      </w:r>
+    </w:p>
+    <w:p>
+      <w:pPr>
+        <w:spacing w:after="0" w:line="360" w:lineRule="auto"/>
+        <w:ind w:firstLine="709"/>
+        <w:jc w:val="both"/>
+        <w:rPr>
+          <w:rFonts w:ascii="Times New Roman" w:hAnsi="Times New Roman" w:cs="Times New Roman"/>
+          <w:sz w:val="28"/>
+          <w:szCs w:val="18"/>
+          <w:lang w:val="en-US"/>
+        </w:rPr>
+      </w:pPr>
+      <w:r>
+        <w:rPr>
+          <w:rFonts w:ascii="Times New Roman" w:hAnsi="Times New Roman" w:cs="Times New Roman"/>
+          <w:sz w:val="28"/>
+          <w:szCs w:val="18"/>
+          <w:lang w:val="uk-UA"/>
+        </w:rPr>
+        <w:t xml:space="preserve">Створюємо метод </w:t>
+      </w:r>
+      <w:r>
+        <w:rPr>
+          <w:rFonts w:ascii="Times New Roman" w:hAnsi="Times New Roman" w:cs="Times New Roman"/>
+          <w:sz w:val="28"/>
+          <w:szCs w:val="18"/>
+          <w:lang w:val="en-US"/>
+        </w:rPr>
+        <w:t>clear():</w:t>
+      </w:r>
+    </w:p>
+    <w:p>
+      <w:pPr>
+        <w:spacing w:after="0" w:line="360" w:lineRule="auto"/>
         <w:jc w:val="center"/>
         <w:rPr>
           <w:rFonts w:ascii="Times New Roman" w:hAnsi="Times New Roman" w:cs="Times New Roman"/>
           <w:sz w:val="28"/>
           <w:szCs w:val="18"/>
-          <w:lang w:val="uk-UA"/>
+          <w:lang w:val="en-US"/>
         </w:rPr>
       </w:pPr>
       <w:r>
@@ -1840,11 +1822,12 @@
           <w:noProof/>
           <w:lang/>
         </w:rPr>
+        <w:lastRenderedPageBreak/>
         <w:drawing>
-          <wp:inline distT="0" distB="0" distL="0" distR="0" wp14:anchorId="339966A7" wp14:editId="6EC63028">
-            <wp:extent cx="4911072" cy="1897960"/>
+          <wp:inline distT="0" distB="0" distL="0" distR="0" wp14:anchorId="1C0B6C9F" wp14:editId="77468796">
+            <wp:extent cx="4797256" cy="3071494"/>
             <wp:effectExtent l="0" t="0" r="0" b="0"/>
-            <wp:docPr id="24" name="Picture 24"/>
+            <wp:docPr id="18" name="Picture 18"/>
             <wp:cNvGraphicFramePr>
               <a:graphicFrameLocks xmlns:a="http://schemas.openxmlformats.org/drawingml/2006/main" noChangeAspect="1"/>
             </wp:cNvGraphicFramePr>
@@ -1864,7 +1847,7 @@
                   <pic:spPr>
                     <a:xfrm>
                       <a:off x="0" y="0"/>
-                      <a:ext cx="4948318" cy="1912354"/>
+                      <a:ext cx="4802678" cy="3074966"/>
                     </a:xfrm>
                     <a:prstGeom prst="rect">
                       <a:avLst/>
@@ -1909,7 +1892,7 @@
           <w:szCs w:val="18"/>
           <w:lang w:val="uk-UA"/>
         </w:rPr>
-        <w:t>Виконуємо тестування:</w:t>
+        <w:t>Створюємо тести:</w:t>
       </w:r>
     </w:p>
     <w:p>
@@ -1920,7 +1903,7 @@
           <w:rFonts w:ascii="Times New Roman" w:hAnsi="Times New Roman" w:cs="Times New Roman"/>
           <w:sz w:val="28"/>
           <w:szCs w:val="18"/>
-          <w:lang w:val="en-US"/>
+          <w:lang w:val="uk-UA"/>
         </w:rPr>
       </w:pPr>
       <w:r>
@@ -1929,10 +1912,10 @@
           <w:lang/>
         </w:rPr>
         <w:drawing>
-          <wp:inline distT="0" distB="0" distL="0" distR="0" wp14:anchorId="466DCAAB" wp14:editId="6DF036EC">
-            <wp:extent cx="4923802" cy="2276088"/>
+          <wp:inline distT="0" distB="0" distL="0" distR="0" wp14:anchorId="339966A7" wp14:editId="6EC63028">
+            <wp:extent cx="4911072" cy="1897960"/>
             <wp:effectExtent l="0" t="0" r="0" b="0"/>
-            <wp:docPr id="25" name="Picture 25"/>
+            <wp:docPr id="24" name="Picture 24"/>
             <wp:cNvGraphicFramePr>
               <a:graphicFrameLocks xmlns:a="http://schemas.openxmlformats.org/drawingml/2006/main" noChangeAspect="1"/>
             </wp:cNvGraphicFramePr>
@@ -1952,7 +1935,7 @@
                   <pic:spPr>
                     <a:xfrm>
                       <a:off x="0" y="0"/>
-                      <a:ext cx="5049102" cy="2334009"/>
+                      <a:ext cx="4948318" cy="1912354"/>
                     </a:xfrm>
                     <a:prstGeom prst="rect">
                       <a:avLst/>
@@ -1997,8 +1980,7 @@
           <w:szCs w:val="18"/>
           <w:lang w:val="uk-UA"/>
         </w:rPr>
-        <w:lastRenderedPageBreak/>
-        <w:t>Реалізовуємо функціонал методу для задовільнення тестів:</w:t>
+        <w:t>Виконуємо тестування:</w:t>
       </w:r>
     </w:p>
     <w:p>
@@ -2018,10 +2000,10 @@
           <w:lang/>
         </w:rPr>
         <w:drawing>
-          <wp:inline distT="0" distB="0" distL="0" distR="0" wp14:anchorId="1713C66F" wp14:editId="778A02CE">
-            <wp:extent cx="5939790" cy="4672965"/>
+          <wp:inline distT="0" distB="0" distL="0" distR="0" wp14:anchorId="466DCAAB" wp14:editId="6DF036EC">
+            <wp:extent cx="4923802" cy="2276088"/>
             <wp:effectExtent l="0" t="0" r="0" b="0"/>
-            <wp:docPr id="41" name="Picture 41"/>
+            <wp:docPr id="25" name="Picture 25"/>
             <wp:cNvGraphicFramePr>
               <a:graphicFrameLocks xmlns:a="http://schemas.openxmlformats.org/drawingml/2006/main" noChangeAspect="1"/>
             </wp:cNvGraphicFramePr>
@@ -2041,7 +2023,7 @@
                   <pic:spPr>
                     <a:xfrm>
                       <a:off x="0" y="0"/>
-                      <a:ext cx="5939790" cy="4672965"/>
+                      <a:ext cx="5049102" cy="2334009"/>
                     </a:xfrm>
                     <a:prstGeom prst="rect">
                       <a:avLst/>
@@ -2063,7 +2045,7 @@
           <w:rFonts w:ascii="Times New Roman" w:hAnsi="Times New Roman" w:cs="Times New Roman"/>
           <w:sz w:val="28"/>
           <w:szCs w:val="18"/>
-          <w:lang w:val="uk-UA"/>
+          <w:lang w:val="en-US"/>
         </w:rPr>
       </w:pPr>
     </w:p>
@@ -2086,7 +2068,8 @@
           <w:szCs w:val="18"/>
           <w:lang w:val="uk-UA"/>
         </w:rPr>
-        <w:t>Виконуємо повторне тестування:</w:t>
+        <w:lastRenderedPageBreak/>
+        <w:t>Реалізовуємо функціонал методу для задовільнення тестів:</w:t>
       </w:r>
     </w:p>
     <w:p>
@@ -2106,10 +2089,10 @@
           <w:lang/>
         </w:rPr>
         <w:drawing>
-          <wp:inline distT="0" distB="0" distL="0" distR="0" wp14:anchorId="25DD4941" wp14:editId="73454231">
-            <wp:extent cx="5456848" cy="2115296"/>
+          <wp:inline distT="0" distB="0" distL="0" distR="0" wp14:anchorId="1713C66F" wp14:editId="778A02CE">
+            <wp:extent cx="5939790" cy="4672965"/>
             <wp:effectExtent l="0" t="0" r="0" b="0"/>
-            <wp:docPr id="42" name="Picture 42"/>
+            <wp:docPr id="41" name="Picture 41"/>
             <wp:cNvGraphicFramePr>
               <a:graphicFrameLocks xmlns:a="http://schemas.openxmlformats.org/drawingml/2006/main" noChangeAspect="1"/>
             </wp:cNvGraphicFramePr>
@@ -2129,7 +2112,7 @@
                   <pic:spPr>
                     <a:xfrm>
                       <a:off x="0" y="0"/>
-                      <a:ext cx="5463689" cy="2117948"/>
+                      <a:ext cx="5939790" cy="4672965"/>
                     </a:xfrm>
                     <a:prstGeom prst="rect">
                       <a:avLst/>
@@ -2151,249 +2134,9 @@
           <w:rFonts w:ascii="Times New Roman" w:hAnsi="Times New Roman" w:cs="Times New Roman"/>
           <w:sz w:val="28"/>
           <w:szCs w:val="18"/>
-          <w:lang w:val="en-US"/>
-        </w:rPr>
-      </w:pPr>
-    </w:p>
-    <w:p>
-      <w:pPr>
-        <w:pStyle w:val="ListParagraph"/>
-        <w:numPr>
-          <w:ilvl w:val="0"/>
-          <w:numId w:val="46"/>
-        </w:numPr>
-        <w:spacing w:after="0" w:line="360" w:lineRule="auto"/>
-        <w:ind w:left="0" w:firstLine="709"/>
-        <w:jc w:val="both"/>
-        <w:rPr>
-          <w:rFonts w:ascii="Times New Roman" w:hAnsi="Times New Roman" w:cs="Times New Roman"/>
-          <w:sz w:val="28"/>
-          <w:szCs w:val="18"/>
-          <w:lang w:val="uk-UA"/>
-        </w:rPr>
-      </w:pPr>
-      <w:r>
-        <w:rPr>
-          <w:rFonts w:ascii="Times New Roman" w:hAnsi="Times New Roman" w:cs="Times New Roman"/>
-          <w:sz w:val="28"/>
-          <w:szCs w:val="18"/>
-          <w:lang w:val="uk-UA"/>
-        </w:rPr>
-        <w:t xml:space="preserve">Повторимо процес </w:t>
-      </w:r>
-      <w:r>
-        <w:rPr>
-          <w:rFonts w:ascii="Times New Roman" w:hAnsi="Times New Roman" w:cs="Times New Roman"/>
-          <w:sz w:val="28"/>
-          <w:szCs w:val="18"/>
-          <w:lang w:val="en-US"/>
-        </w:rPr>
-        <w:t xml:space="preserve">TDD </w:t>
-      </w:r>
-      <w:r>
-        <w:rPr>
-          <w:rFonts w:ascii="Times New Roman" w:hAnsi="Times New Roman" w:cs="Times New Roman"/>
-          <w:sz w:val="28"/>
-          <w:szCs w:val="18"/>
-          <w:lang w:val="uk-UA"/>
-        </w:rPr>
-        <w:t>для реалізації методу</w:t>
-      </w:r>
-      <w:r>
-        <w:rPr>
-          <w:rFonts w:ascii="Times New Roman" w:hAnsi="Times New Roman" w:cs="Times New Roman"/>
-          <w:sz w:val="28"/>
-          <w:szCs w:val="18"/>
-          <w:lang w:val="uk-UA"/>
-        </w:rPr>
-        <w:t xml:space="preserve"> </w:t>
-      </w:r>
-      <w:r>
-        <w:rPr>
-          <w:rFonts w:ascii="Times New Roman" w:hAnsi="Times New Roman" w:cs="Times New Roman"/>
-          <w:sz w:val="28"/>
-          <w:szCs w:val="18"/>
-          <w:lang w:val="en-US"/>
-        </w:rPr>
-        <w:t>split</w:t>
-      </w:r>
-      <w:r>
-        <w:rPr>
-          <w:rFonts w:ascii="Times New Roman" w:hAnsi="Times New Roman" w:cs="Times New Roman"/>
-          <w:sz w:val="28"/>
-          <w:szCs w:val="18"/>
-          <w:lang w:val="en-US"/>
-        </w:rPr>
-        <w:t>ByRows</w:t>
-      </w:r>
-      <w:r>
-        <w:rPr>
-          <w:rFonts w:ascii="Times New Roman" w:hAnsi="Times New Roman" w:cs="Times New Roman"/>
-          <w:sz w:val="28"/>
-          <w:szCs w:val="18"/>
-          <w:lang w:val="en-US"/>
-        </w:rPr>
-        <w:t xml:space="preserve">() </w:t>
-      </w:r>
-      <w:r>
-        <w:rPr>
-          <w:rFonts w:ascii="Times New Roman" w:hAnsi="Times New Roman" w:cs="Times New Roman"/>
-          <w:sz w:val="28"/>
-          <w:szCs w:val="18"/>
-          <w:lang w:val="uk-UA"/>
-        </w:rPr>
-        <w:t>для розподілу</w:t>
-      </w:r>
-      <w:r>
-        <w:rPr>
-          <w:rFonts w:ascii="Times New Roman" w:hAnsi="Times New Roman" w:cs="Times New Roman"/>
-          <w:sz w:val="28"/>
-          <w:szCs w:val="18"/>
-          <w:lang w:val="uk-UA"/>
-        </w:rPr>
-        <w:t xml:space="preserve"> матриці на дві</w:t>
-      </w:r>
-      <w:r>
-        <w:rPr>
-          <w:rFonts w:ascii="Times New Roman" w:hAnsi="Times New Roman" w:cs="Times New Roman"/>
-          <w:sz w:val="28"/>
-          <w:szCs w:val="18"/>
-          <w:lang w:val="en-US"/>
-        </w:rPr>
-        <w:t xml:space="preserve"> </w:t>
-      </w:r>
-      <w:r>
-        <w:rPr>
-          <w:rFonts w:ascii="Times New Roman" w:hAnsi="Times New Roman" w:cs="Times New Roman"/>
-          <w:sz w:val="28"/>
-          <w:szCs w:val="18"/>
-          <w:lang w:val="uk-UA"/>
-        </w:rPr>
-        <w:t>за строками</w:t>
-      </w:r>
-      <w:r>
-        <w:rPr>
-          <w:rFonts w:ascii="Times New Roman" w:hAnsi="Times New Roman" w:cs="Times New Roman"/>
-          <w:sz w:val="28"/>
-          <w:szCs w:val="18"/>
-          <w:lang w:val="uk-UA"/>
-        </w:rPr>
-        <w:t xml:space="preserve">. Умови для </w:t>
-      </w:r>
-      <w:r>
-        <w:rPr>
-          <w:rFonts w:ascii="Times New Roman" w:hAnsi="Times New Roman" w:cs="Times New Roman"/>
-          <w:sz w:val="28"/>
-          <w:szCs w:val="18"/>
-          <w:lang w:val="uk-UA"/>
-        </w:rPr>
-        <w:t>розподілу:</w:t>
-      </w:r>
-      <w:r>
-        <w:rPr>
-          <w:rFonts w:ascii="Times New Roman" w:hAnsi="Times New Roman" w:cs="Times New Roman"/>
-          <w:sz w:val="28"/>
-          <w:szCs w:val="18"/>
-          <w:lang w:val="uk-UA"/>
-        </w:rPr>
-        <w:t xml:space="preserve"> </w:t>
-      </w:r>
-      <w:r>
-        <w:rPr>
-          <w:rFonts w:ascii="Times New Roman" w:hAnsi="Times New Roman" w:cs="Times New Roman"/>
-          <w:sz w:val="28"/>
-          <w:szCs w:val="18"/>
-          <w:lang w:val="uk-UA"/>
-        </w:rPr>
-        <w:t>кількість строк має бути парною</w:t>
-      </w:r>
-      <w:r>
-        <w:rPr>
-          <w:rFonts w:ascii="Times New Roman" w:hAnsi="Times New Roman" w:cs="Times New Roman"/>
-          <w:sz w:val="28"/>
-          <w:szCs w:val="18"/>
-          <w:lang w:val="uk-UA"/>
-        </w:rPr>
-        <w:t>. Я</w:t>
-      </w:r>
-      <w:r>
-        <w:rPr>
-          <w:rFonts w:ascii="Times New Roman" w:hAnsi="Times New Roman" w:cs="Times New Roman"/>
-          <w:sz w:val="28"/>
-          <w:szCs w:val="18"/>
-          <w:lang w:val="uk-UA"/>
-        </w:rPr>
-        <w:t xml:space="preserve">кщо кількість </w:t>
-      </w:r>
-      <w:r>
-        <w:rPr>
-          <w:rFonts w:ascii="Times New Roman" w:hAnsi="Times New Roman" w:cs="Times New Roman"/>
-          <w:sz w:val="28"/>
-          <w:szCs w:val="18"/>
-          <w:lang w:val="uk-UA"/>
-        </w:rPr>
-        <w:t xml:space="preserve">строк </w:t>
-      </w:r>
-      <w:r>
-        <w:rPr>
-          <w:rFonts w:ascii="Times New Roman" w:hAnsi="Times New Roman" w:cs="Times New Roman"/>
-          <w:sz w:val="28"/>
-          <w:szCs w:val="18"/>
-          <w:lang w:val="uk-UA"/>
-        </w:rPr>
-        <w:t>є</w:t>
-      </w:r>
-      <w:r>
-        <w:rPr>
-          <w:rFonts w:ascii="Times New Roman" w:hAnsi="Times New Roman" w:cs="Times New Roman"/>
-          <w:sz w:val="28"/>
-          <w:szCs w:val="18"/>
-          <w:lang w:val="uk-UA"/>
-        </w:rPr>
-        <w:t xml:space="preserve"> </w:t>
-      </w:r>
-      <w:r>
-        <w:rPr>
-          <w:rFonts w:ascii="Times New Roman" w:hAnsi="Times New Roman" w:cs="Times New Roman"/>
-          <w:sz w:val="28"/>
-          <w:szCs w:val="18"/>
-          <w:lang w:val="uk-UA"/>
-        </w:rPr>
-        <w:t>не</w:t>
-      </w:r>
-      <w:r>
-        <w:rPr>
-          <w:rFonts w:ascii="Times New Roman" w:hAnsi="Times New Roman" w:cs="Times New Roman"/>
-          <w:sz w:val="28"/>
-          <w:szCs w:val="18"/>
-          <w:lang w:val="uk-UA"/>
-        </w:rPr>
-        <w:t>парною</w:t>
-      </w:r>
-      <w:r>
-        <w:rPr>
-          <w:lang w:val="uk-UA"/>
-        </w:rPr>
-        <w:t xml:space="preserve"> </w:t>
-      </w:r>
-      <w:r>
-        <w:rPr>
-          <w:rFonts w:ascii="Times New Roman" w:hAnsi="Times New Roman" w:cs="Times New Roman"/>
-          <w:sz w:val="28"/>
-          <w:szCs w:val="18"/>
-          <w:lang w:val="uk-UA"/>
-        </w:rPr>
-        <w:t xml:space="preserve">, повертаємо </w:t>
-      </w:r>
-      <w:r>
-        <w:rPr>
-          <w:rFonts w:ascii="Times New Roman" w:hAnsi="Times New Roman" w:cs="Times New Roman"/>
-          <w:sz w:val="28"/>
-          <w:szCs w:val="18"/>
-          <w:lang w:val="en-US"/>
-        </w:rPr>
-        <w:t>null.</w:t>
-      </w:r>
+          <w:lang w:val="uk-UA"/>
+        </w:rPr>
+      </w:pPr>
     </w:p>
     <w:p>
       <w:pPr>
@@ -2414,8 +2157,7 @@
           <w:szCs w:val="18"/>
           <w:lang w:val="uk-UA"/>
         </w:rPr>
-        <w:lastRenderedPageBreak/>
-        <w:t>Створюємо метод:</w:t>
+        <w:t>Виконуємо повторне тестування:</w:t>
       </w:r>
     </w:p>
     <w:p>
@@ -2435,10 +2177,10 @@
           <w:lang/>
         </w:rPr>
         <w:drawing>
-          <wp:inline distT="0" distB="0" distL="0" distR="0" wp14:anchorId="1BA73D98" wp14:editId="43414025">
-            <wp:extent cx="3449252" cy="3149460"/>
+          <wp:inline distT="0" distB="0" distL="0" distR="0" wp14:anchorId="25DD4941" wp14:editId="73454231">
+            <wp:extent cx="5456848" cy="2115296"/>
             <wp:effectExtent l="0" t="0" r="0" b="0"/>
-            <wp:docPr id="45" name="Picture 45"/>
+            <wp:docPr id="42" name="Picture 42"/>
             <wp:cNvGraphicFramePr>
               <a:graphicFrameLocks xmlns:a="http://schemas.openxmlformats.org/drawingml/2006/main" noChangeAspect="1"/>
             </wp:cNvGraphicFramePr>
@@ -2458,7 +2200,7 @@
                   <pic:spPr>
                     <a:xfrm>
                       <a:off x="0" y="0"/>
-                      <a:ext cx="3459545" cy="3158858"/>
+                      <a:ext cx="5463689" cy="2117948"/>
                     </a:xfrm>
                     <a:prstGeom prst="rect">
                       <a:avLst/>
@@ -2486,6 +2228,246 @@
     </w:p>
     <w:p>
       <w:pPr>
+        <w:pStyle w:val="ListParagraph"/>
+        <w:numPr>
+          <w:ilvl w:val="0"/>
+          <w:numId w:val="46"/>
+        </w:numPr>
+        <w:spacing w:after="0" w:line="360" w:lineRule="auto"/>
+        <w:ind w:left="0" w:firstLine="709"/>
+        <w:jc w:val="both"/>
+        <w:rPr>
+          <w:rFonts w:ascii="Times New Roman" w:hAnsi="Times New Roman" w:cs="Times New Roman"/>
+          <w:sz w:val="28"/>
+          <w:szCs w:val="18"/>
+          <w:lang w:val="uk-UA"/>
+        </w:rPr>
+      </w:pPr>
+      <w:r>
+        <w:rPr>
+          <w:rFonts w:ascii="Times New Roman" w:hAnsi="Times New Roman" w:cs="Times New Roman"/>
+          <w:sz w:val="28"/>
+          <w:szCs w:val="18"/>
+          <w:lang w:val="uk-UA"/>
+        </w:rPr>
+        <w:t xml:space="preserve">Повторимо процес </w:t>
+      </w:r>
+      <w:r>
+        <w:rPr>
+          <w:rFonts w:ascii="Times New Roman" w:hAnsi="Times New Roman" w:cs="Times New Roman"/>
+          <w:sz w:val="28"/>
+          <w:szCs w:val="18"/>
+          <w:lang w:val="en-US"/>
+        </w:rPr>
+        <w:t xml:space="preserve">TDD </w:t>
+      </w:r>
+      <w:r>
+        <w:rPr>
+          <w:rFonts w:ascii="Times New Roman" w:hAnsi="Times New Roman" w:cs="Times New Roman"/>
+          <w:sz w:val="28"/>
+          <w:szCs w:val="18"/>
+          <w:lang w:val="uk-UA"/>
+        </w:rPr>
+        <w:t>для реалізації методу</w:t>
+      </w:r>
+      <w:r>
+        <w:rPr>
+          <w:rFonts w:ascii="Times New Roman" w:hAnsi="Times New Roman" w:cs="Times New Roman"/>
+          <w:sz w:val="28"/>
+          <w:szCs w:val="18"/>
+          <w:lang w:val="uk-UA"/>
+        </w:rPr>
+        <w:t xml:space="preserve"> </w:t>
+      </w:r>
+      <w:r>
+        <w:rPr>
+          <w:rFonts w:ascii="Times New Roman" w:hAnsi="Times New Roman" w:cs="Times New Roman"/>
+          <w:sz w:val="28"/>
+          <w:szCs w:val="18"/>
+          <w:lang w:val="en-US"/>
+        </w:rPr>
+        <w:t>split</w:t>
+      </w:r>
+      <w:r>
+        <w:rPr>
+          <w:rFonts w:ascii="Times New Roman" w:hAnsi="Times New Roman" w:cs="Times New Roman"/>
+          <w:sz w:val="28"/>
+          <w:szCs w:val="18"/>
+          <w:lang w:val="en-US"/>
+        </w:rPr>
+        <w:t>ByRows</w:t>
+      </w:r>
+      <w:r>
+        <w:rPr>
+          <w:rFonts w:ascii="Times New Roman" w:hAnsi="Times New Roman" w:cs="Times New Roman"/>
+          <w:sz w:val="28"/>
+          <w:szCs w:val="18"/>
+          <w:lang w:val="en-US"/>
+        </w:rPr>
+        <w:t xml:space="preserve">() </w:t>
+      </w:r>
+      <w:r>
+        <w:rPr>
+          <w:rFonts w:ascii="Times New Roman" w:hAnsi="Times New Roman" w:cs="Times New Roman"/>
+          <w:sz w:val="28"/>
+          <w:szCs w:val="18"/>
+          <w:lang w:val="uk-UA"/>
+        </w:rPr>
+        <w:t>для розподілу</w:t>
+      </w:r>
+      <w:r>
+        <w:rPr>
+          <w:rFonts w:ascii="Times New Roman" w:hAnsi="Times New Roman" w:cs="Times New Roman"/>
+          <w:sz w:val="28"/>
+          <w:szCs w:val="18"/>
+          <w:lang w:val="uk-UA"/>
+        </w:rPr>
+        <w:t xml:space="preserve"> матриці на дві</w:t>
+      </w:r>
+      <w:r>
+        <w:rPr>
+          <w:rFonts w:ascii="Times New Roman" w:hAnsi="Times New Roman" w:cs="Times New Roman"/>
+          <w:sz w:val="28"/>
+          <w:szCs w:val="18"/>
+          <w:lang w:val="en-US"/>
+        </w:rPr>
+        <w:t xml:space="preserve"> </w:t>
+      </w:r>
+      <w:r>
+        <w:rPr>
+          <w:rFonts w:ascii="Times New Roman" w:hAnsi="Times New Roman" w:cs="Times New Roman"/>
+          <w:sz w:val="28"/>
+          <w:szCs w:val="18"/>
+          <w:lang w:val="uk-UA"/>
+        </w:rPr>
+        <w:t>за строками</w:t>
+      </w:r>
+      <w:r>
+        <w:rPr>
+          <w:rFonts w:ascii="Times New Roman" w:hAnsi="Times New Roman" w:cs="Times New Roman"/>
+          <w:sz w:val="28"/>
+          <w:szCs w:val="18"/>
+          <w:lang w:val="uk-UA"/>
+        </w:rPr>
+        <w:t xml:space="preserve">. Умови для </w:t>
+      </w:r>
+      <w:r>
+        <w:rPr>
+          <w:rFonts w:ascii="Times New Roman" w:hAnsi="Times New Roman" w:cs="Times New Roman"/>
+          <w:sz w:val="28"/>
+          <w:szCs w:val="18"/>
+          <w:lang w:val="uk-UA"/>
+        </w:rPr>
+        <w:t>розподілу:</w:t>
+      </w:r>
+      <w:r>
+        <w:rPr>
+          <w:rFonts w:ascii="Times New Roman" w:hAnsi="Times New Roman" w:cs="Times New Roman"/>
+          <w:sz w:val="28"/>
+          <w:szCs w:val="18"/>
+          <w:lang w:val="uk-UA"/>
+        </w:rPr>
+        <w:t xml:space="preserve"> </w:t>
+      </w:r>
+      <w:r>
+        <w:rPr>
+          <w:rFonts w:ascii="Times New Roman" w:hAnsi="Times New Roman" w:cs="Times New Roman"/>
+          <w:sz w:val="28"/>
+          <w:szCs w:val="18"/>
+          <w:lang w:val="uk-UA"/>
+        </w:rPr>
+        <w:t>кількість строк має бути парною</w:t>
+      </w:r>
+      <w:r>
+        <w:rPr>
+          <w:rFonts w:ascii="Times New Roman" w:hAnsi="Times New Roman" w:cs="Times New Roman"/>
+          <w:sz w:val="28"/>
+          <w:szCs w:val="18"/>
+          <w:lang w:val="uk-UA"/>
+        </w:rPr>
+        <w:t>. Я</w:t>
+      </w:r>
+      <w:r>
+        <w:rPr>
+          <w:rFonts w:ascii="Times New Roman" w:hAnsi="Times New Roman" w:cs="Times New Roman"/>
+          <w:sz w:val="28"/>
+          <w:szCs w:val="18"/>
+          <w:lang w:val="uk-UA"/>
+        </w:rPr>
+        <w:t xml:space="preserve">кщо кількість </w:t>
+      </w:r>
+      <w:r>
+        <w:rPr>
+          <w:rFonts w:ascii="Times New Roman" w:hAnsi="Times New Roman" w:cs="Times New Roman"/>
+          <w:sz w:val="28"/>
+          <w:szCs w:val="18"/>
+          <w:lang w:val="uk-UA"/>
+        </w:rPr>
+        <w:t xml:space="preserve">строк </w:t>
+      </w:r>
+      <w:r>
+        <w:rPr>
+          <w:rFonts w:ascii="Times New Roman" w:hAnsi="Times New Roman" w:cs="Times New Roman"/>
+          <w:sz w:val="28"/>
+          <w:szCs w:val="18"/>
+          <w:lang w:val="uk-UA"/>
+        </w:rPr>
+        <w:t>є</w:t>
+      </w:r>
+      <w:r>
+        <w:rPr>
+          <w:rFonts w:ascii="Times New Roman" w:hAnsi="Times New Roman" w:cs="Times New Roman"/>
+          <w:sz w:val="28"/>
+          <w:szCs w:val="18"/>
+          <w:lang w:val="uk-UA"/>
+        </w:rPr>
+        <w:t xml:space="preserve"> </w:t>
+      </w:r>
+      <w:r>
+        <w:rPr>
+          <w:rFonts w:ascii="Times New Roman" w:hAnsi="Times New Roman" w:cs="Times New Roman"/>
+          <w:sz w:val="28"/>
+          <w:szCs w:val="18"/>
+          <w:lang w:val="uk-UA"/>
+        </w:rPr>
+        <w:t>не</w:t>
+      </w:r>
+      <w:r>
+        <w:rPr>
+          <w:rFonts w:ascii="Times New Roman" w:hAnsi="Times New Roman" w:cs="Times New Roman"/>
+          <w:sz w:val="28"/>
+          <w:szCs w:val="18"/>
+          <w:lang w:val="uk-UA"/>
+        </w:rPr>
+        <w:t>парною</w:t>
+      </w:r>
+      <w:r>
+        <w:rPr>
+          <w:lang w:val="uk-UA"/>
+        </w:rPr>
+        <w:t xml:space="preserve"> </w:t>
+      </w:r>
+      <w:r>
+        <w:rPr>
+          <w:rFonts w:ascii="Times New Roman" w:hAnsi="Times New Roman" w:cs="Times New Roman"/>
+          <w:sz w:val="28"/>
+          <w:szCs w:val="18"/>
+          <w:lang w:val="uk-UA"/>
+        </w:rPr>
+        <w:t xml:space="preserve">, повертаємо </w:t>
+      </w:r>
+      <w:r>
+        <w:rPr>
+          <w:rFonts w:ascii="Times New Roman" w:hAnsi="Times New Roman" w:cs="Times New Roman"/>
+          <w:sz w:val="28"/>
+          <w:szCs w:val="18"/>
+          <w:lang w:val="en-US"/>
+        </w:rPr>
+        <w:t>null.</w:t>
+      </w:r>
+    </w:p>
+    <w:p>
+      <w:pPr>
         <w:spacing w:after="0" w:line="360" w:lineRule="auto"/>
         <w:ind w:firstLine="709"/>
         <w:jc w:val="both"/>
@@ -2503,7 +2485,8 @@
           <w:szCs w:val="18"/>
           <w:lang w:val="uk-UA"/>
         </w:rPr>
-        <w:t>Створюємо тести:</w:t>
+        <w:lastRenderedPageBreak/>
+        <w:t>Створюємо метод:</w:t>
       </w:r>
     </w:p>
     <w:p>
@@ -2523,10 +2506,10 @@
           <w:lang/>
         </w:rPr>
         <w:drawing>
-          <wp:inline distT="0" distB="0" distL="0" distR="0" wp14:anchorId="7DC42C74" wp14:editId="22D76A8F">
-            <wp:extent cx="5400482" cy="5021168"/>
+          <wp:inline distT="0" distB="0" distL="0" distR="0" wp14:anchorId="1BA73D98" wp14:editId="43414025">
+            <wp:extent cx="3449252" cy="3149460"/>
             <wp:effectExtent l="0" t="0" r="0" b="0"/>
-            <wp:docPr id="49" name="Picture 49"/>
+            <wp:docPr id="45" name="Picture 45"/>
             <wp:cNvGraphicFramePr>
               <a:graphicFrameLocks xmlns:a="http://schemas.openxmlformats.org/drawingml/2006/main" noChangeAspect="1"/>
             </wp:cNvGraphicFramePr>
@@ -2546,7 +2529,7 @@
                   <pic:spPr>
                     <a:xfrm>
                       <a:off x="0" y="0"/>
-                      <a:ext cx="5420288" cy="5039583"/>
+                      <a:ext cx="3459545" cy="3158858"/>
                     </a:xfrm>
                     <a:prstGeom prst="rect">
                       <a:avLst/>
@@ -2568,23 +2551,35 @@
           <w:rFonts w:ascii="Times New Roman" w:hAnsi="Times New Roman" w:cs="Times New Roman"/>
           <w:sz w:val="28"/>
           <w:szCs w:val="18"/>
-          <w:lang w:val="uk-UA"/>
-        </w:rPr>
-      </w:pPr>
-      <w:r>
-        <w:rPr>
-          <w:rFonts w:ascii="Times New Roman" w:hAnsi="Times New Roman" w:cs="Times New Roman"/>
-          <w:sz w:val="28"/>
-          <w:szCs w:val="18"/>
-          <w:lang w:val="uk-UA"/>
-        </w:rPr>
-        <w:lastRenderedPageBreak/>
-        <w:t>Виконуємо тести:</w:t>
-      </w:r>
+          <w:lang w:val="en-US"/>
+        </w:rPr>
+      </w:pPr>
     </w:p>
     <w:p>
       <w:pPr>
         <w:spacing w:after="0" w:line="360" w:lineRule="auto"/>
+        <w:ind w:firstLine="709"/>
+        <w:jc w:val="both"/>
+        <w:rPr>
+          <w:rFonts w:ascii="Times New Roman" w:hAnsi="Times New Roman" w:cs="Times New Roman"/>
+          <w:sz w:val="28"/>
+          <w:szCs w:val="18"/>
+          <w:lang w:val="uk-UA"/>
+        </w:rPr>
+      </w:pPr>
+      <w:r>
+        <w:rPr>
+          <w:rFonts w:ascii="Times New Roman" w:hAnsi="Times New Roman" w:cs="Times New Roman"/>
+          <w:sz w:val="28"/>
+          <w:szCs w:val="18"/>
+          <w:lang w:val="uk-UA"/>
+        </w:rPr>
+        <w:t>Створюємо тести:</w:t>
+      </w:r>
+    </w:p>
+    <w:p>
+      <w:pPr>
+        <w:spacing w:after="0" w:line="360" w:lineRule="auto"/>
         <w:jc w:val="center"/>
         <w:rPr>
           <w:rFonts w:ascii="Times New Roman" w:hAnsi="Times New Roman" w:cs="Times New Roman"/>
@@ -2599,10 +2594,10 @@
           <w:lang/>
         </w:rPr>
         <w:drawing>
-          <wp:inline distT="0" distB="0" distL="0" distR="0" wp14:anchorId="570568F6" wp14:editId="73264E79">
-            <wp:extent cx="5022908" cy="6354996"/>
+          <wp:inline distT="0" distB="0" distL="0" distR="0" wp14:anchorId="7DC42C74" wp14:editId="22D76A8F">
+            <wp:extent cx="5400482" cy="5021168"/>
             <wp:effectExtent l="0" t="0" r="0" b="0"/>
-            <wp:docPr id="50" name="Picture 50"/>
+            <wp:docPr id="49" name="Picture 49"/>
             <wp:cNvGraphicFramePr>
               <a:graphicFrameLocks xmlns:a="http://schemas.openxmlformats.org/drawingml/2006/main" noChangeAspect="1"/>
             </wp:cNvGraphicFramePr>
@@ -2622,7 +2617,7 @@
                   <pic:spPr>
                     <a:xfrm>
                       <a:off x="0" y="0"/>
-                      <a:ext cx="5044247" cy="6381994"/>
+                      <a:ext cx="5420288" cy="5039583"/>
                     </a:xfrm>
                     <a:prstGeom prst="rect">
                       <a:avLst/>
@@ -2647,59 +2642,20 @@
           <w:lang w:val="uk-UA"/>
         </w:rPr>
       </w:pPr>
+      <w:r>
+        <w:rPr>
+          <w:rFonts w:ascii="Times New Roman" w:hAnsi="Times New Roman" w:cs="Times New Roman"/>
+          <w:sz w:val="28"/>
+          <w:szCs w:val="18"/>
+          <w:lang w:val="uk-UA"/>
+        </w:rPr>
+        <w:lastRenderedPageBreak/>
+        <w:t>Виконуємо тести:</w:t>
+      </w:r>
     </w:p>
     <w:p>
       <w:pPr>
         <w:spacing w:after="0" w:line="360" w:lineRule="auto"/>
-        <w:ind w:firstLine="709"/>
-        <w:jc w:val="both"/>
-        <w:rPr>
-          <w:rFonts w:ascii="Times New Roman" w:hAnsi="Times New Roman" w:cs="Times New Roman"/>
-          <w:sz w:val="28"/>
-          <w:szCs w:val="18"/>
-          <w:lang w:val="uk-UA"/>
-        </w:rPr>
-      </w:pPr>
-      <w:r>
-        <w:rPr>
-          <w:rFonts w:ascii="Times New Roman" w:hAnsi="Times New Roman" w:cs="Times New Roman"/>
-          <w:sz w:val="28"/>
-          <w:szCs w:val="18"/>
-          <w:lang w:val="uk-UA"/>
-        </w:rPr>
-        <w:t>Починаємо реалізовувати метод. Спочатку перевіряємо, що кількість строк парна</w:t>
-      </w:r>
-      <w:r>
-        <w:rPr>
-          <w:rFonts w:ascii="Times New Roman" w:hAnsi="Times New Roman" w:cs="Times New Roman"/>
-          <w:sz w:val="28"/>
-          <w:szCs w:val="18"/>
-          <w:lang w:val="uk-UA"/>
-        </w:rPr>
-        <w:t xml:space="preserve">, якщо ні – повертаємо </w:t>
-      </w:r>
-      <w:r>
-        <w:rPr>
-          <w:rFonts w:ascii="Times New Roman" w:hAnsi="Times New Roman" w:cs="Times New Roman"/>
-          <w:sz w:val="28"/>
-          <w:szCs w:val="18"/>
-          <w:lang w:val="en-US"/>
-        </w:rPr>
-        <w:t>null</w:t>
-      </w:r>
-      <w:r>
-        <w:rPr>
-          <w:rFonts w:ascii="Times New Roman" w:hAnsi="Times New Roman" w:cs="Times New Roman"/>
-          <w:sz w:val="28"/>
-          <w:szCs w:val="18"/>
-          <w:lang w:val="uk-UA"/>
-        </w:rPr>
-        <w:t>:</w:t>
-      </w:r>
-    </w:p>
-    <w:p>
-      <w:pPr>
-        <w:spacing w:after="0" w:line="360" w:lineRule="auto"/>
         <w:jc w:val="center"/>
         <w:rPr>
           <w:rFonts w:ascii="Times New Roman" w:hAnsi="Times New Roman" w:cs="Times New Roman"/>
@@ -2714,10 +2670,10 @@
           <w:lang/>
         </w:rPr>
         <w:drawing>
-          <wp:inline distT="0" distB="0" distL="0" distR="0" wp14:anchorId="462933FD" wp14:editId="43EA68A2">
-            <wp:extent cx="2714625" cy="990600"/>
-            <wp:effectExtent l="0" t="0" r="9525" b="0"/>
-            <wp:docPr id="51" name="Picture 51"/>
+          <wp:inline distT="0" distB="0" distL="0" distR="0" wp14:anchorId="570568F6" wp14:editId="73264E79">
+            <wp:extent cx="5022908" cy="6354996"/>
+            <wp:effectExtent l="0" t="0" r="0" b="0"/>
+            <wp:docPr id="50" name="Picture 50"/>
             <wp:cNvGraphicFramePr>
               <a:graphicFrameLocks xmlns:a="http://schemas.openxmlformats.org/drawingml/2006/main" noChangeAspect="1"/>
             </wp:cNvGraphicFramePr>
@@ -2737,7 +2693,7 @@
                   <pic:spPr>
                     <a:xfrm>
                       <a:off x="0" y="0"/>
-                      <a:ext cx="2714625" cy="990600"/>
+                      <a:ext cx="5044247" cy="6381994"/>
                     </a:xfrm>
                     <a:prstGeom prst="rect">
                       <a:avLst/>
@@ -2759,7 +2715,7 @@
           <w:rFonts w:ascii="Times New Roman" w:hAnsi="Times New Roman" w:cs="Times New Roman"/>
           <w:sz w:val="28"/>
           <w:szCs w:val="18"/>
-          <w:lang w:val="en-US"/>
+          <w:lang w:val="uk-UA"/>
         </w:rPr>
       </w:pPr>
     </w:p>
@@ -2782,8 +2738,34 @@
           <w:szCs w:val="18"/>
           <w:lang w:val="uk-UA"/>
         </w:rPr>
-        <w:lastRenderedPageBreak/>
-        <w:t>Виконуємо тести:</w:t>
+        <w:t>Починаємо реалізовувати метод. Спочатку перевіряємо, що кількість строк парна</w:t>
+      </w:r>
+      <w:r>
+        <w:rPr>
+          <w:rFonts w:ascii="Times New Roman" w:hAnsi="Times New Roman" w:cs="Times New Roman"/>
+          <w:sz w:val="28"/>
+          <w:szCs w:val="18"/>
+          <w:lang w:val="uk-UA"/>
+        </w:rPr>
+        <w:t xml:space="preserve">, якщо ні – повертаємо </w:t>
+      </w:r>
+      <w:r>
+        <w:rPr>
+          <w:rFonts w:ascii="Times New Roman" w:hAnsi="Times New Roman" w:cs="Times New Roman"/>
+          <w:sz w:val="28"/>
+          <w:szCs w:val="18"/>
+          <w:lang w:val="en-US"/>
+        </w:rPr>
+        <w:t>null</w:t>
+      </w:r>
+      <w:r>
+        <w:rPr>
+          <w:rFonts w:ascii="Times New Roman" w:hAnsi="Times New Roman" w:cs="Times New Roman"/>
+          <w:sz w:val="28"/>
+          <w:szCs w:val="18"/>
+          <w:lang w:val="uk-UA"/>
+        </w:rPr>
+        <w:t>:</w:t>
       </w:r>
     </w:p>
     <w:p>
@@ -2803,10 +2785,10 @@
           <w:lang/>
         </w:rPr>
         <w:drawing>
-          <wp:inline distT="0" distB="0" distL="0" distR="0" wp14:anchorId="3F8C53F1" wp14:editId="4E0E4157">
-            <wp:extent cx="5050174" cy="5145734"/>
-            <wp:effectExtent l="0" t="0" r="0" b="0"/>
-            <wp:docPr id="52" name="Picture 52"/>
+          <wp:inline distT="0" distB="0" distL="0" distR="0" wp14:anchorId="462933FD" wp14:editId="43EA68A2">
+            <wp:extent cx="2714625" cy="990600"/>
+            <wp:effectExtent l="0" t="0" r="9525" b="0"/>
+            <wp:docPr id="51" name="Picture 51"/>
             <wp:cNvGraphicFramePr>
               <a:graphicFrameLocks xmlns:a="http://schemas.openxmlformats.org/drawingml/2006/main" noChangeAspect="1"/>
             </wp:cNvGraphicFramePr>
@@ -2826,7 +2808,7 @@
                   <pic:spPr>
                     <a:xfrm>
                       <a:off x="0" y="0"/>
-                      <a:ext cx="5068413" cy="5164318"/>
+                      <a:ext cx="2714625" cy="990600"/>
                     </a:xfrm>
                     <a:prstGeom prst="rect">
                       <a:avLst/>
@@ -2871,7 +2853,8 @@
           <w:szCs w:val="18"/>
           <w:lang w:val="uk-UA"/>
         </w:rPr>
-        <w:t>Додаємо функціонал поділу матриці на дві:</w:t>
+        <w:lastRenderedPageBreak/>
+        <w:t>Виконуємо тести:</w:t>
       </w:r>
     </w:p>
     <w:p>
@@ -2891,10 +2874,10 @@
           <w:lang/>
         </w:rPr>
         <w:drawing>
-          <wp:inline distT="0" distB="0" distL="0" distR="0" wp14:anchorId="71AD4147" wp14:editId="1D81CE14">
-            <wp:extent cx="4406758" cy="3021780"/>
+          <wp:inline distT="0" distB="0" distL="0" distR="0" wp14:anchorId="3F8C53F1" wp14:editId="4E0E4157">
+            <wp:extent cx="5050174" cy="5145734"/>
             <wp:effectExtent l="0" t="0" r="0" b="0"/>
-            <wp:docPr id="53" name="Picture 53"/>
+            <wp:docPr id="52" name="Picture 52"/>
             <wp:cNvGraphicFramePr>
               <a:graphicFrameLocks xmlns:a="http://schemas.openxmlformats.org/drawingml/2006/main" noChangeAspect="1"/>
             </wp:cNvGraphicFramePr>
@@ -2914,7 +2897,7 @@
                   <pic:spPr>
                     <a:xfrm>
                       <a:off x="0" y="0"/>
-                      <a:ext cx="4437167" cy="3042632"/>
+                      <a:ext cx="5068413" cy="5164318"/>
                     </a:xfrm>
                     <a:prstGeom prst="rect">
                       <a:avLst/>
@@ -2936,29 +2919,41 @@
           <w:rFonts w:ascii="Times New Roman" w:hAnsi="Times New Roman" w:cs="Times New Roman"/>
           <w:sz w:val="28"/>
           <w:szCs w:val="18"/>
-          <w:lang w:val="uk-UA"/>
-        </w:rPr>
-      </w:pPr>
-      <w:r>
-        <w:rPr>
-          <w:rFonts w:ascii="Times New Roman" w:hAnsi="Times New Roman" w:cs="Times New Roman"/>
-          <w:sz w:val="28"/>
-          <w:szCs w:val="18"/>
-          <w:lang w:val="uk-UA"/>
-        </w:rPr>
-        <w:lastRenderedPageBreak/>
-        <w:t>Виконуємо тести:</w:t>
-      </w:r>
+          <w:lang w:val="en-US"/>
+        </w:rPr>
+      </w:pPr>
     </w:p>
     <w:p>
       <w:pPr>
         <w:spacing w:after="0" w:line="360" w:lineRule="auto"/>
+        <w:ind w:firstLine="709"/>
+        <w:jc w:val="both"/>
+        <w:rPr>
+          <w:rFonts w:ascii="Times New Roman" w:hAnsi="Times New Roman" w:cs="Times New Roman"/>
+          <w:sz w:val="28"/>
+          <w:szCs w:val="18"/>
+          <w:lang w:val="uk-UA"/>
+        </w:rPr>
+      </w:pPr>
+      <w:r>
+        <w:rPr>
+          <w:rFonts w:ascii="Times New Roman" w:hAnsi="Times New Roman" w:cs="Times New Roman"/>
+          <w:sz w:val="28"/>
+          <w:szCs w:val="18"/>
+          <w:lang w:val="uk-UA"/>
+        </w:rPr>
+        <w:t>Додаємо функціонал поділу матриці на дві:</w:t>
+      </w:r>
+    </w:p>
+    <w:p>
+      <w:pPr>
+        <w:spacing w:after="0" w:line="360" w:lineRule="auto"/>
         <w:jc w:val="center"/>
         <w:rPr>
           <w:rFonts w:ascii="Times New Roman" w:hAnsi="Times New Roman" w:cs="Times New Roman"/>
           <w:sz w:val="28"/>
           <w:szCs w:val="18"/>
-          <w:lang w:val="uk-UA"/>
+          <w:lang w:val="en-US"/>
         </w:rPr>
       </w:pPr>
       <w:r>
@@ -2967,10 +2962,10 @@
           <w:lang/>
         </w:rPr>
         <w:drawing>
-          <wp:inline distT="0" distB="0" distL="0" distR="0" wp14:anchorId="46E55CEC" wp14:editId="2B3EB0DB">
-            <wp:extent cx="5076825" cy="2733675"/>
-            <wp:effectExtent l="0" t="0" r="9525" b="9525"/>
-            <wp:docPr id="55" name="Picture 55"/>
+          <wp:inline distT="0" distB="0" distL="0" distR="0" wp14:anchorId="71AD4147" wp14:editId="1D81CE14">
+            <wp:extent cx="4406758" cy="3021780"/>
+            <wp:effectExtent l="0" t="0" r="0" b="0"/>
+            <wp:docPr id="53" name="Picture 53"/>
             <wp:cNvGraphicFramePr>
               <a:graphicFrameLocks xmlns:a="http://schemas.openxmlformats.org/drawingml/2006/main" noChangeAspect="1"/>
             </wp:cNvGraphicFramePr>
@@ -2990,7 +2985,7 @@
                   <pic:spPr>
                     <a:xfrm>
                       <a:off x="0" y="0"/>
-                      <a:ext cx="5076825" cy="2733675"/>
+                      <a:ext cx="4437167" cy="3042632"/>
                     </a:xfrm>
                     <a:prstGeom prst="rect">
                       <a:avLst/>
@@ -3012,75 +3007,23 @@
           <w:rFonts w:ascii="Times New Roman" w:hAnsi="Times New Roman" w:cs="Times New Roman"/>
           <w:sz w:val="28"/>
           <w:szCs w:val="18"/>
-          <w:lang w:val="en-US"/>
-        </w:rPr>
-      </w:pPr>
+          <w:lang w:val="uk-UA"/>
+        </w:rPr>
+      </w:pPr>
+      <w:r>
+        <w:rPr>
+          <w:rFonts w:ascii="Times New Roman" w:hAnsi="Times New Roman" w:cs="Times New Roman"/>
+          <w:sz w:val="28"/>
+          <w:szCs w:val="18"/>
+          <w:lang w:val="uk-UA"/>
+        </w:rPr>
+        <w:lastRenderedPageBreak/>
+        <w:t>Виконуємо тести:</w:t>
+      </w:r>
     </w:p>
     <w:p>
       <w:pPr>
         <w:spacing w:after="0" w:line="360" w:lineRule="auto"/>
-        <w:ind w:firstLine="709"/>
-        <w:jc w:val="both"/>
-        <w:rPr>
-          <w:rFonts w:ascii="Times New Roman" w:hAnsi="Times New Roman" w:cs="Times New Roman"/>
-          <w:sz w:val="28"/>
-          <w:szCs w:val="18"/>
-          <w:lang w:val="en-US"/>
-        </w:rPr>
-      </w:pPr>
-      <w:r>
-        <w:rPr>
-          <w:rFonts w:ascii="Times New Roman" w:hAnsi="Times New Roman" w:cs="Times New Roman"/>
-          <w:sz w:val="28"/>
-          <w:szCs w:val="18"/>
-          <w:lang w:val="uk-UA"/>
-        </w:rPr>
-        <w:t xml:space="preserve">Всі тести виконуються, отже функціонал реалізовано згідно </w:t>
-      </w:r>
-      <w:r>
-        <w:rPr>
-          <w:rFonts w:ascii="Times New Roman" w:hAnsi="Times New Roman" w:cs="Times New Roman"/>
-          <w:sz w:val="28"/>
-          <w:szCs w:val="18"/>
-          <w:lang w:val="uk-UA"/>
-        </w:rPr>
-        <w:t xml:space="preserve">поставлених </w:t>
-      </w:r>
-      <w:r>
-        <w:rPr>
-          <w:rFonts w:ascii="Times New Roman" w:hAnsi="Times New Roman" w:cs="Times New Roman"/>
-          <w:sz w:val="28"/>
-          <w:szCs w:val="18"/>
-          <w:lang w:val="uk-UA"/>
-        </w:rPr>
-        <w:t>вимог.</w:t>
-      </w:r>
-    </w:p>
-    <w:p>
-      <w:pPr>
-        <w:spacing w:after="0" w:line="360" w:lineRule="auto"/>
-        <w:ind w:firstLine="709"/>
-        <w:jc w:val="both"/>
-        <w:rPr>
-          <w:rFonts w:ascii="Times New Roman" w:hAnsi="Times New Roman" w:cs="Times New Roman"/>
-          <w:sz w:val="28"/>
-          <w:szCs w:val="18"/>
-          <w:lang w:val="uk-UA"/>
-        </w:rPr>
-      </w:pPr>
-      <w:r>
-        <w:rPr>
-          <w:rFonts w:ascii="Times New Roman" w:hAnsi="Times New Roman" w:cs="Times New Roman"/>
-          <w:sz w:val="28"/>
-          <w:szCs w:val="18"/>
-          <w:lang w:val="uk-UA"/>
-        </w:rPr>
-        <w:t>Перевіряємо реалізованих методів:</w:t>
-      </w:r>
-    </w:p>
-    <w:p>
-      <w:pPr>
-        <w:spacing w:after="0" w:line="360" w:lineRule="auto"/>
         <w:jc w:val="center"/>
         <w:rPr>
           <w:rFonts w:ascii="Times New Roman" w:hAnsi="Times New Roman" w:cs="Times New Roman"/>
@@ -3095,10 +3038,10 @@
           <w:lang/>
         </w:rPr>
         <w:drawing>
-          <wp:inline distT="0" distB="0" distL="0" distR="0" wp14:anchorId="248A6CA1" wp14:editId="79F63B38">
-            <wp:extent cx="4000500" cy="1685925"/>
-            <wp:effectExtent l="0" t="0" r="0" b="9525"/>
-            <wp:docPr id="56" name="Picture 56"/>
+          <wp:inline distT="0" distB="0" distL="0" distR="0" wp14:anchorId="46E55CEC" wp14:editId="2B3EB0DB">
+            <wp:extent cx="5076825" cy="2733675"/>
+            <wp:effectExtent l="0" t="0" r="9525" b="9525"/>
+            <wp:docPr id="55" name="Picture 55"/>
             <wp:cNvGraphicFramePr>
               <a:graphicFrameLocks xmlns:a="http://schemas.openxmlformats.org/drawingml/2006/main" noChangeAspect="1"/>
             </wp:cNvGraphicFramePr>
@@ -3118,7 +3061,7 @@
                   <pic:spPr>
                     <a:xfrm>
                       <a:off x="0" y="0"/>
-                      <a:ext cx="4000500" cy="1685925"/>
+                      <a:ext cx="5076825" cy="2733675"/>
                     </a:xfrm>
                     <a:prstGeom prst="rect">
                       <a:avLst/>
@@ -3147,12 +3090,74 @@
     <w:p>
       <w:pPr>
         <w:spacing w:after="0" w:line="360" w:lineRule="auto"/>
+        <w:ind w:firstLine="709"/>
+        <w:jc w:val="both"/>
+        <w:rPr>
+          <w:rFonts w:ascii="Times New Roman" w:hAnsi="Times New Roman" w:cs="Times New Roman"/>
+          <w:sz w:val="28"/>
+          <w:szCs w:val="18"/>
+          <w:lang w:val="en-US"/>
+        </w:rPr>
+      </w:pPr>
+      <w:r>
+        <w:rPr>
+          <w:rFonts w:ascii="Times New Roman" w:hAnsi="Times New Roman" w:cs="Times New Roman"/>
+          <w:sz w:val="28"/>
+          <w:szCs w:val="18"/>
+          <w:lang w:val="uk-UA"/>
+        </w:rPr>
+        <w:t xml:space="preserve">Всі тести виконуються, отже функціонал реалізовано згідно </w:t>
+      </w:r>
+      <w:r>
+        <w:rPr>
+          <w:rFonts w:ascii="Times New Roman" w:hAnsi="Times New Roman" w:cs="Times New Roman"/>
+          <w:sz w:val="28"/>
+          <w:szCs w:val="18"/>
+          <w:lang w:val="uk-UA"/>
+        </w:rPr>
+        <w:t xml:space="preserve">поставлених </w:t>
+      </w:r>
+      <w:r>
+        <w:rPr>
+          <w:rFonts w:ascii="Times New Roman" w:hAnsi="Times New Roman" w:cs="Times New Roman"/>
+          <w:sz w:val="28"/>
+          <w:szCs w:val="18"/>
+          <w:lang w:val="uk-UA"/>
+        </w:rPr>
+        <w:t>вимог.</w:t>
+      </w:r>
+    </w:p>
+    <w:p>
+      <w:pPr>
+        <w:spacing w:after="0" w:line="360" w:lineRule="auto"/>
+        <w:ind w:firstLine="709"/>
+        <w:jc w:val="both"/>
+        <w:rPr>
+          <w:rFonts w:ascii="Times New Roman" w:hAnsi="Times New Roman" w:cs="Times New Roman"/>
+          <w:sz w:val="28"/>
+          <w:szCs w:val="18"/>
+          <w:lang w:val="uk-UA"/>
+        </w:rPr>
+      </w:pPr>
+      <w:r>
+        <w:rPr>
+          <w:rFonts w:ascii="Times New Roman" w:hAnsi="Times New Roman" w:cs="Times New Roman"/>
+          <w:sz w:val="28"/>
+          <w:szCs w:val="18"/>
+          <w:lang w:val="uk-UA"/>
+        </w:rPr>
+        <w:t>Перевіряємо реалізованих методів:</w:t>
+      </w:r>
+    </w:p>
+    <w:p>
+      <w:pPr>
+        <w:spacing w:after="0" w:line="360" w:lineRule="auto"/>
         <w:jc w:val="center"/>
         <w:rPr>
           <w:rFonts w:ascii="Times New Roman" w:hAnsi="Times New Roman" w:cs="Times New Roman"/>
           <w:sz w:val="28"/>
           <w:szCs w:val="18"/>
-          <w:lang w:val="en-US"/>
+          <w:lang w:val="uk-UA"/>
         </w:rPr>
       </w:pPr>
       <w:r>
@@ -3161,10 +3166,10 @@
           <w:lang/>
         </w:rPr>
         <w:drawing>
-          <wp:inline distT="0" distB="0" distL="0" distR="0" wp14:anchorId="63C275BD" wp14:editId="1365F166">
-            <wp:extent cx="5324475" cy="647700"/>
-            <wp:effectExtent l="0" t="0" r="9525" b="0"/>
-            <wp:docPr id="57" name="Picture 57"/>
+          <wp:inline distT="0" distB="0" distL="0" distR="0" wp14:anchorId="248A6CA1" wp14:editId="79F63B38">
+            <wp:extent cx="4000500" cy="1685925"/>
+            <wp:effectExtent l="0" t="0" r="0" b="9525"/>
+            <wp:docPr id="56" name="Picture 56"/>
             <wp:cNvGraphicFramePr>
               <a:graphicFrameLocks xmlns:a="http://schemas.openxmlformats.org/drawingml/2006/main" noChangeAspect="1"/>
             </wp:cNvGraphicFramePr>
@@ -3184,6 +3189,72 @@
                   <pic:spPr>
                     <a:xfrm>
                       <a:off x="0" y="0"/>
+                      <a:ext cx="4000500" cy="1685925"/>
+                    </a:xfrm>
+                    <a:prstGeom prst="rect">
+                      <a:avLst/>
+                    </a:prstGeom>
+                  </pic:spPr>
+                </pic:pic>
+              </a:graphicData>
+            </a:graphic>
+          </wp:inline>
+        </w:drawing>
+      </w:r>
+    </w:p>
+    <w:p>
+      <w:pPr>
+        <w:spacing w:after="0" w:line="360" w:lineRule="auto"/>
+        <w:ind w:firstLine="709"/>
+        <w:jc w:val="both"/>
+        <w:rPr>
+          <w:rFonts w:ascii="Times New Roman" w:hAnsi="Times New Roman" w:cs="Times New Roman"/>
+          <w:sz w:val="28"/>
+          <w:szCs w:val="18"/>
+          <w:lang w:val="en-US"/>
+        </w:rPr>
+      </w:pPr>
+    </w:p>
+    <w:p>
+      <w:pPr>
+        <w:spacing w:after="0" w:line="360" w:lineRule="auto"/>
+        <w:jc w:val="center"/>
+        <w:rPr>
+          <w:rFonts w:ascii="Times New Roman" w:hAnsi="Times New Roman" w:cs="Times New Roman"/>
+          <w:sz w:val="28"/>
+          <w:szCs w:val="18"/>
+          <w:lang w:val="en-US"/>
+        </w:rPr>
+      </w:pPr>
+      <w:r>
+        <w:rPr>
+          <w:noProof/>
+          <w:lang/>
+        </w:rPr>
+        <w:drawing>
+          <wp:inline distT="0" distB="0" distL="0" distR="0" wp14:anchorId="63C275BD" wp14:editId="1365F166">
+            <wp:extent cx="5324475" cy="647700"/>
+            <wp:effectExtent l="0" t="0" r="9525" b="0"/>
+            <wp:docPr id="57" name="Picture 57"/>
+            <wp:cNvGraphicFramePr>
+              <a:graphicFrameLocks xmlns:a="http://schemas.openxmlformats.org/drawingml/2006/main" noChangeAspect="1"/>
+            </wp:cNvGraphicFramePr>
+            <a:graphic xmlns:a="http://schemas.openxmlformats.org/drawingml/2006/main">
+              <a:graphicData uri="http://schemas.openxmlformats.org/drawingml/2006/picture">
+                <pic:pic xmlns:pic="http://schemas.openxmlformats.org/drawingml/2006/picture">
+                  <pic:nvPicPr>
+                    <pic:cNvPr id="1" name=""/>
+                    <pic:cNvPicPr/>
+                  </pic:nvPicPr>
+                  <pic:blipFill>
+                    <a:blip r:embed="rId29"/>
+                    <a:stretch>
+                      <a:fillRect/>
+                    </a:stretch>
+                  </pic:blipFill>
+                  <pic:spPr>
+                    <a:xfrm>
+                      <a:off x="0" y="0"/>
                       <a:ext cx="5324475" cy="647700"/>
                     </a:xfrm>
                     <a:prstGeom prst="rect">
@@ -3196,8 +3267,30 @@
           </wp:inline>
         </w:drawing>
       </w:r>
-      <w:bookmarkStart w:id="0" w:name="_GoBack"/>
-      <w:bookmarkEnd w:id="0"/>
+    </w:p>
+    <w:p>
+      <w:pPr>
+        <w:spacing w:after="0" w:line="360" w:lineRule="auto"/>
+        <w:jc w:val="center"/>
+        <w:rPr>
+          <w:rFonts w:ascii="Times New Roman" w:hAnsi="Times New Roman" w:cs="Times New Roman"/>
+          <w:sz w:val="28"/>
+          <w:szCs w:val="18"/>
+          <w:lang w:val="en-US"/>
+        </w:rPr>
+      </w:pPr>
+    </w:p>
+    <w:p>
+      <w:pPr>
+        <w:spacing w:after="0" w:line="360" w:lineRule="auto"/>
+        <w:jc w:val="center"/>
+        <w:rPr>
+          <w:rFonts w:ascii="Times New Roman" w:hAnsi="Times New Roman" w:cs="Times New Roman"/>
+          <w:sz w:val="28"/>
+          <w:szCs w:val="18"/>
+          <w:lang w:val="en-US"/>
+        </w:rPr>
+      </w:pPr>
     </w:p>
     <w:sectPr>
       <w:pgSz w:w="11906" w:h="16838"/>
@@ -8776,6 +8869,7 @@
   <w:style w:type="character" w:default="1" w:styleId="DefaultParagraphFont">
     <w:name w:val="Default Paragraph Font"/>
     <w:uiPriority w:val="1"/>
+    <w:semiHidden/>
     <w:unhideWhenUsed/>
   </w:style>
   <w:style w:type="table" w:default="1" w:styleId="TableNormal">
@@ -9355,7 +9449,7 @@
 </file>
 
 <file path=customXml/itemProps1.xml><?xml version="1.0" encoding="utf-8"?>
-<ds:datastoreItem xmlns:ds="http://schemas.openxmlformats.org/officeDocument/2006/customXml" ds:itemID="{70A13B50-F160-49E5-8A25-1538852227C0}">
+<ds:datastoreItem xmlns:ds="http://schemas.openxmlformats.org/officeDocument/2006/customXml" ds:itemID="{A76F33EE-7804-4231-AE34-233DE388A4B3}">
   <ds:schemaRefs>
     <ds:schemaRef ds:uri="http://schemas.openxmlformats.org/officeDocument/2006/bibliography"/>
   </ds:schemaRefs>

</xml_diff>